<commit_message>
Eye Tracker updation and refer links
</commit_message>
<xml_diff>
--- a/Notes and links.docx
+++ b/Notes and links.docx
@@ -202,6 +202,120 @@
           <w:u w:val="single"/>
         </w:rPr>
       </w:pPr>
+      <w:r>
+        <w:rPr>
+          <w:rFonts w:ascii="Times New Roman" w:hAnsi="Times New Roman" w:cs="Times New Roman"/>
+          <w:sz w:val="28"/>
+          <w:u w:val="single"/>
+        </w:rPr>
+        <w:t xml:space="preserve">Finalization: </w:t>
+      </w:r>
+      <w:bookmarkStart w:id="0" w:name="_GoBack"/>
+      <w:bookmarkEnd w:id="0"/>
+    </w:p>
+    <w:p>
+      <w:pPr>
+        <w:rPr>
+          <w:rFonts w:ascii="Times New Roman" w:hAnsi="Times New Roman" w:cs="Times New Roman"/>
+          <w:sz w:val="28"/>
+        </w:rPr>
+      </w:pPr>
+      <w:r>
+        <w:rPr>
+          <w:rFonts w:ascii="Times New Roman" w:hAnsi="Times New Roman" w:cs="Times New Roman"/>
+          <w:sz w:val="28"/>
+        </w:rPr>
+        <w:t>Method 2 is selected since it allows the user to see his surroundings much clearly.</w:t>
+      </w:r>
+    </w:p>
+    <w:p>
+      <w:pPr>
+        <w:rPr>
+          <w:rFonts w:ascii="Times New Roman" w:hAnsi="Times New Roman" w:cs="Times New Roman"/>
+          <w:sz w:val="28"/>
+          <w:u w:val="single"/>
+        </w:rPr>
+      </w:pPr>
+      <w:r>
+        <w:rPr>
+          <w:rFonts w:ascii="Times New Roman" w:hAnsi="Times New Roman" w:cs="Times New Roman"/>
+          <w:sz w:val="28"/>
+          <w:u w:val="single"/>
+        </w:rPr>
+        <w:t>Updates:</w:t>
+      </w:r>
+    </w:p>
+    <w:p>
+      <w:pPr>
+        <w:rPr>
+          <w:rFonts w:ascii="Times New Roman" w:hAnsi="Times New Roman" w:cs="Times New Roman"/>
+          <w:sz w:val="28"/>
+        </w:rPr>
+      </w:pPr>
+      <w:r>
+        <w:rPr>
+          <w:rFonts w:ascii="Times New Roman" w:hAnsi="Times New Roman" w:cs="Times New Roman"/>
+          <w:sz w:val="28"/>
+        </w:rPr>
+        <w:t>Base of eye tracking software is developed and looking forward for improvements. Refer the provided vi</w:t>
+      </w:r>
+      <w:r>
+        <w:rPr>
+          <w:rFonts w:ascii="Times New Roman" w:hAnsi="Times New Roman" w:cs="Times New Roman"/>
+          <w:sz w:val="28"/>
+        </w:rPr>
+        <w:t>deo for understanding the code:</w:t>
+      </w:r>
+    </w:p>
+    <w:p>
+      <w:pPr>
+        <w:rPr>
+          <w:rFonts w:ascii="Times New Roman" w:hAnsi="Times New Roman" w:cs="Times New Roman"/>
+          <w:sz w:val="28"/>
+        </w:rPr>
+      </w:pPr>
+      <w:hyperlink r:id="rId6" w:history="1">
+        <w:r>
+          <w:rPr>
+            <w:rStyle w:val="Hyperlink"/>
+            <w:rFonts w:ascii="Times New Roman" w:hAnsi="Times New Roman" w:cs="Times New Roman"/>
+            <w:sz w:val="28"/>
+          </w:rPr>
+          <w:t>https://www.youtube.com/watch?v=-jFobb6ARc4&amp;list=PLJ958Ls6nowUwRXHUcFwZy2CT0naMULR3</w:t>
+        </w:r>
+      </w:hyperlink>
+    </w:p>
+    <w:p>
+      <w:pPr>
+        <w:rPr>
+          <w:rFonts w:ascii="Times New Roman" w:hAnsi="Times New Roman" w:cs="Times New Roman"/>
+          <w:sz w:val="28"/>
+          <w:u w:val="single"/>
+        </w:rPr>
+      </w:pPr>
+      <w:r>
+        <w:rPr>
+          <w:rFonts w:ascii="Times New Roman" w:hAnsi="Times New Roman" w:cs="Times New Roman"/>
+          <w:sz w:val="28"/>
+          <w:u w:val="single"/>
+        </w:rPr>
+        <w:t>Improvements needed:</w:t>
+      </w:r>
+    </w:p>
+    <w:p>
+      <w:pPr>
+        <w:rPr>
+          <w:rFonts w:ascii="Times New Roman" w:hAnsi="Times New Roman" w:cs="Times New Roman"/>
+          <w:sz w:val="28"/>
+        </w:rPr>
+      </w:pPr>
+      <w:r>
+        <w:rPr>
+          <w:rFonts w:ascii="Times New Roman" w:hAnsi="Times New Roman" w:cs="Times New Roman"/>
+          <w:sz w:val="28"/>
+        </w:rPr>
+        <w:t>Tracker need to detect up and down movement of iris. Currently it detects only left right and blink.</w:t>
+      </w:r>
     </w:p>
     <w:p>
       <w:pPr>
@@ -286,6 +400,7 @@
           <w:rFonts w:ascii="Times New Roman" w:hAnsi="Times New Roman" w:cs="Times New Roman"/>
           <w:sz w:val="28"/>
         </w:rPr>
+        <w:lastRenderedPageBreak/>
         <w:t>Raspberry Pi</w:t>
       </w:r>
       <w:r>
@@ -293,10 +408,23 @@
           <w:rFonts w:ascii="Times New Roman" w:hAnsi="Times New Roman" w:cs="Times New Roman"/>
           <w:sz w:val="28"/>
         </w:rPr>
-        <w:t xml:space="preserve"> 3</w:t>
-      </w:r>
-      <w:bookmarkStart w:id="0" w:name="_GoBack"/>
-      <w:bookmarkEnd w:id="0"/>
+        <w:t xml:space="preserve"> 4</w:t>
+      </w:r>
+    </w:p>
+    <w:p>
+      <w:pPr>
+        <w:rPr>
+          <w:rFonts w:ascii="Times New Roman" w:hAnsi="Times New Roman" w:cs="Times New Roman"/>
+          <w:sz w:val="28"/>
+        </w:rPr>
+      </w:pPr>
+      <w:r>
+        <w:rPr>
+          <w:rFonts w:ascii="Times New Roman" w:hAnsi="Times New Roman" w:cs="Times New Roman"/>
+          <w:sz w:val="28"/>
+        </w:rPr>
+        <w:t>Finalization: Raspberry Pi 4 have been selected as the microcontroller since it have better computational power and support complex models.</w:t>
+      </w:r>
     </w:p>
     <w:p>
       <w:pPr>

</xml_diff>

<commit_message>
Raspberry Pi simulation details added
</commit_message>
<xml_diff>
--- a/Notes and links.docx
+++ b/Notes and links.docx
@@ -210,8 +210,6 @@
         </w:rPr>
         <w:t xml:space="preserve">Finalization: </w:t>
       </w:r>
-      <w:bookmarkStart w:id="0" w:name="_GoBack"/>
-      <w:bookmarkEnd w:id="0"/>
     </w:p>
     <w:p>
       <w:pPr>
@@ -518,8 +516,84 @@
       <w:pPr>
         <w:rPr>
           <w:rFonts w:ascii="Times New Roman" w:hAnsi="Times New Roman" w:cs="Times New Roman"/>
-          <w:sz w:val="28"/>
-          <w:u w:val="single"/>
+          <w:sz w:val="36"/>
+          <w:u w:val="single"/>
+        </w:rPr>
+      </w:pPr>
+      <w:r>
+        <w:rPr>
+          <w:rFonts w:ascii="Times New Roman" w:hAnsi="Times New Roman" w:cs="Times New Roman"/>
+          <w:b/>
+          <w:sz w:val="36"/>
+          <w:u w:val="single"/>
+        </w:rPr>
+        <w:t>Simulations:</w:t>
+      </w:r>
+    </w:p>
+    <w:p>
+      <w:pPr>
+        <w:rPr>
+          <w:rFonts w:ascii="Times New Roman" w:hAnsi="Times New Roman" w:cs="Times New Roman"/>
+          <w:sz w:val="28"/>
+        </w:rPr>
+      </w:pPr>
+      <w:r>
+        <w:rPr>
+          <w:rFonts w:ascii="Times New Roman" w:hAnsi="Times New Roman" w:cs="Times New Roman"/>
+          <w:sz w:val="28"/>
+        </w:rPr>
+        <w:t>Simulation can be done using protheus in raspberry pi 4.</w:t>
+      </w:r>
+      <w:r>
+        <w:rPr>
+          <w:rFonts w:ascii="Times New Roman" w:hAnsi="Times New Roman" w:cs="Times New Roman"/>
+          <w:sz w:val="28"/>
+        </w:rPr>
+        <w:br/>
+        <w:t>Refer the below video for more understanding on how to simulate camera detection using raspberry pi 4 in protheus:</w:t>
+      </w:r>
+    </w:p>
+    <w:p>
+      <w:pPr>
+        <w:rPr>
+          <w:rFonts w:ascii="Times New Roman" w:hAnsi="Times New Roman" w:cs="Times New Roman"/>
+          <w:sz w:val="28"/>
+        </w:rPr>
+      </w:pPr>
+      <w:hyperlink r:id="rId7" w:history="1">
+        <w:r>
+          <w:rPr>
+            <w:rStyle w:val="Hyperlink"/>
+            <w:rFonts w:ascii="Times New Roman" w:hAnsi="Times New Roman" w:cs="Times New Roman"/>
+            <w:sz w:val="28"/>
+          </w:rPr>
+          <w:t>https://youtu.be/5uptP78_LAw</w:t>
+        </w:r>
+      </w:hyperlink>
+    </w:p>
+    <w:p>
+      <w:pPr>
+        <w:rPr>
+          <w:rFonts w:ascii="Times New Roman" w:hAnsi="Times New Roman" w:cs="Times New Roman"/>
+          <w:sz w:val="28"/>
+        </w:rPr>
+      </w:pPr>
+    </w:p>
+    <w:p>
+      <w:pPr>
+        <w:rPr>
+          <w:rFonts w:ascii="Times New Roman" w:hAnsi="Times New Roman" w:cs="Times New Roman"/>
+          <w:sz w:val="28"/>
+        </w:rPr>
+      </w:pPr>
+      <w:bookmarkStart w:id="0" w:name="_GoBack"/>
+      <w:bookmarkEnd w:id="0"/>
+    </w:p>
+    <w:p>
+      <w:pPr>
+        <w:rPr>
+          <w:rFonts w:ascii="Times New Roman" w:hAnsi="Times New Roman" w:cs="Times New Roman"/>
+          <w:sz w:val="28"/>
         </w:rPr>
       </w:pPr>
     </w:p>

</xml_diff>

<commit_message>
Code updated with robot movement
</commit_message>
<xml_diff>
--- a/Notes and links.docx
+++ b/Notes and links.docx
@@ -740,19 +740,8 @@
           <w:sz w:val="36"/>
           <w:u w:val="single"/>
         </w:rPr>
-        <w:t>Eye Tracker Program Working</w:t>
-      </w:r>
-      <w:r>
-        <w:rPr>
-          <w:rFonts w:ascii="Times New Roman" w:hAnsi="Times New Roman" w:cs="Times New Roman"/>
-          <w:b/>
-          <w:sz w:val="36"/>
-          <w:u w:val="single"/>
-        </w:rPr>
-        <w:t>:</w:t>
-      </w:r>
-      <w:bookmarkStart w:id="0" w:name="_GoBack"/>
-      <w:bookmarkEnd w:id="0"/>
+        <w:t>Eye Tracker Program Working:</w:t>
+      </w:r>
     </w:p>
     <w:p>
       <w:pPr>
@@ -824,29 +813,7 @@
           <w:szCs w:val="24"/>
           <w:shd w:val="clear" w:color="auto" w:fill="FFFFFF"/>
         </w:rPr>
-        <w:t>d = </w:t>
-      </w:r>
-      <w:r>
-        <w:rPr>
-          <w:rFonts w:ascii="Times New Roman" w:hAnsi="Times New Roman" w:cs="Times New Roman"/>
-          <w:i/>
-          <w:color w:val="333333"/>
-          <w:sz w:val="24"/>
-          <w:szCs w:val="24"/>
-          <w:shd w:val="clear" w:color="auto" w:fill="FFFFFF"/>
-        </w:rPr>
-        <w:t>√ [(</w:t>
-      </w:r>
-      <w:r>
-        <w:rPr>
-          <w:rFonts w:ascii="Times New Roman" w:hAnsi="Times New Roman" w:cs="Times New Roman"/>
-          <w:i/>
-          <w:color w:val="333333"/>
-          <w:sz w:val="24"/>
-          <w:szCs w:val="24"/>
-          <w:shd w:val="clear" w:color="auto" w:fill="FFFFFF"/>
-        </w:rPr>
-        <w:t>x</w:t>
+        <w:t>d = √ [(x</w:t>
       </w:r>
       <w:r>
         <w:rPr>
@@ -1316,16 +1283,7 @@
           <w:sz w:val="24"/>
           <w:szCs w:val="24"/>
         </w:rPr>
-        <w:t xml:space="preserve"> </w:t>
-      </w:r>
-      <w:r>
-        <w:rPr>
-          <w:rFonts w:ascii="Times New Roman" w:hAnsi="Times New Roman" w:cs="Times New Roman"/>
-          <w:i/>
-          <w:sz w:val="24"/>
-          <w:szCs w:val="24"/>
-        </w:rPr>
-        <w:t xml:space="preserve">+ </w:t>
+        <w:t xml:space="preserve"> + </w:t>
       </w:r>
       <w:proofErr w:type="spellStart"/>
       <w:r>
@@ -1362,15 +1320,7 @@
           <w:sz w:val="24"/>
           <w:szCs w:val="24"/>
         </w:rPr>
-        <w:t>Left Zone =</w:t>
-      </w:r>
-      <w:r>
-        <w:rPr>
-          <w:rFonts w:ascii="Times New Roman" w:hAnsi="Times New Roman" w:cs="Times New Roman"/>
-          <w:sz w:val="24"/>
-          <w:szCs w:val="24"/>
-        </w:rPr>
-        <w:t xml:space="preserve"> </w:t>
+        <w:t xml:space="preserve">Left Zone = </w:t>
       </w:r>
       <w:r>
         <w:rPr>
@@ -1389,16 +1339,7 @@
           <w:sz w:val="24"/>
           <w:szCs w:val="24"/>
         </w:rPr>
-        <w:t>0</w:t>
-      </w:r>
-      <w:r>
-        <w:rPr>
-          <w:rFonts w:ascii="Times New Roman" w:hAnsi="Times New Roman" w:cs="Times New Roman"/>
-          <w:i/>
-          <w:sz w:val="24"/>
-          <w:szCs w:val="24"/>
-        </w:rPr>
-        <w:t xml:space="preserve"> :</w:t>
+        <w:t>0 :</w:t>
       </w:r>
       <w:proofErr w:type="gramEnd"/>
       <w:r>
@@ -1495,16 +1436,7 @@
           <w:sz w:val="24"/>
           <w:szCs w:val="24"/>
         </w:rPr>
-        <w:t xml:space="preserve"> </w:t>
-      </w:r>
-      <w:r>
-        <w:rPr>
-          <w:rFonts w:ascii="Times New Roman" w:hAnsi="Times New Roman" w:cs="Times New Roman"/>
-          <w:i/>
-          <w:sz w:val="24"/>
-          <w:szCs w:val="24"/>
-        </w:rPr>
-        <w:t>:</w:t>
+        <w:t xml:space="preserve"> :</w:t>
       </w:r>
       <w:proofErr w:type="gramEnd"/>
       <w:r>
@@ -1644,93 +1576,2086 @@
           <w:sz w:val="24"/>
           <w:szCs w:val="24"/>
         </w:rPr>
+        <w:t xml:space="preserve"> = </w:t>
+      </w:r>
+      <w:r>
+        <w:rPr>
+          <w:rFonts w:ascii="Times New Roman" w:hAnsi="Times New Roman" w:cs="Times New Roman"/>
+          <w:i/>
+          <w:sz w:val="24"/>
+          <w:szCs w:val="24"/>
+        </w:rPr>
+        <w:t>[</w:t>
+      </w:r>
+      <w:proofErr w:type="gramStart"/>
+      <w:r>
+        <w:rPr>
+          <w:rFonts w:ascii="Times New Roman" w:hAnsi="Times New Roman" w:cs="Times New Roman"/>
+          <w:i/>
+          <w:sz w:val="24"/>
+          <w:szCs w:val="24"/>
+        </w:rPr>
+        <w:t>0 :</w:t>
+      </w:r>
+      <w:proofErr w:type="gramEnd"/>
+      <w:r>
+        <w:rPr>
+          <w:rFonts w:ascii="Times New Roman" w:hAnsi="Times New Roman" w:cs="Times New Roman"/>
+          <w:i/>
+          <w:sz w:val="24"/>
+          <w:szCs w:val="24"/>
+        </w:rPr>
         <w:t xml:space="preserve"> </w:t>
       </w:r>
-      <w:r>
-        <w:rPr>
-          <w:rFonts w:ascii="Times New Roman" w:hAnsi="Times New Roman" w:cs="Times New Roman"/>
-          <w:sz w:val="24"/>
-          <w:szCs w:val="24"/>
-        </w:rPr>
-        <w:t xml:space="preserve">= </w:t>
-      </w:r>
-      <w:r>
-        <w:rPr>
-          <w:rFonts w:ascii="Times New Roman" w:hAnsi="Times New Roman" w:cs="Times New Roman"/>
-          <w:i/>
-          <w:sz w:val="24"/>
-          <w:szCs w:val="24"/>
-        </w:rPr>
-        <w:t>[</w:t>
+      <w:proofErr w:type="spellStart"/>
+      <w:r>
+        <w:rPr>
+          <w:rFonts w:ascii="Times New Roman" w:hAnsi="Times New Roman" w:cs="Times New Roman"/>
+          <w:i/>
+          <w:sz w:val="24"/>
+          <w:szCs w:val="24"/>
+        </w:rPr>
+        <w:t>vz</w:t>
+      </w:r>
+      <w:proofErr w:type="spellEnd"/>
+      <w:r>
+        <w:rPr>
+          <w:rFonts w:ascii="Times New Roman" w:hAnsi="Times New Roman" w:cs="Times New Roman"/>
+          <w:i/>
+          <w:sz w:val="24"/>
+          <w:szCs w:val="24"/>
+        </w:rPr>
+        <w:t>]</w:t>
+      </w:r>
+    </w:p>
+    <w:p>
+      <w:pPr>
+        <w:rPr>
+          <w:rFonts w:ascii="Times New Roman" w:hAnsi="Times New Roman" w:cs="Times New Roman"/>
+          <w:sz w:val="24"/>
+          <w:szCs w:val="24"/>
+        </w:rPr>
+      </w:pPr>
+      <w:r>
+        <w:rPr>
+          <w:rFonts w:ascii="Times New Roman" w:hAnsi="Times New Roman" w:cs="Times New Roman"/>
+          <w:sz w:val="24"/>
+          <w:szCs w:val="24"/>
+        </w:rPr>
+        <w:t>When the black pixels enters these zones we get the positons of the pupil.</w:t>
+      </w:r>
+    </w:p>
+    <w:p>
+      <w:pPr>
+        <w:rPr>
+          <w:rFonts w:ascii="Times New Roman" w:hAnsi="Times New Roman" w:cs="Times New Roman"/>
+          <w:sz w:val="28"/>
+        </w:rPr>
+      </w:pPr>
+    </w:p>
+    <w:p>
+      <w:pPr>
+        <w:rPr>
+          <w:rFonts w:ascii="Times New Roman" w:hAnsi="Times New Roman" w:cs="Times New Roman"/>
+          <w:sz w:val="28"/>
+        </w:rPr>
+      </w:pPr>
+    </w:p>
+    <w:p>
+      <w:pPr>
+        <w:rPr>
+          <w:rFonts w:ascii="Times New Roman" w:hAnsi="Times New Roman" w:cs="Times New Roman"/>
+          <w:sz w:val="28"/>
+        </w:rPr>
+      </w:pPr>
+    </w:p>
+    <w:p>
+      <w:pPr>
+        <w:rPr>
+          <w:rFonts w:ascii="Times New Roman" w:hAnsi="Times New Roman" w:cs="Times New Roman"/>
+          <w:sz w:val="28"/>
+        </w:rPr>
+      </w:pPr>
+    </w:p>
+    <w:p>
+      <w:pPr>
+        <w:rPr>
+          <w:rFonts w:ascii="Times New Roman" w:hAnsi="Times New Roman" w:cs="Times New Roman"/>
+          <w:sz w:val="28"/>
+        </w:rPr>
+      </w:pPr>
+      <w:r>
+        <w:rPr>
+          <w:rFonts w:ascii="Times New Roman" w:hAnsi="Times New Roman" w:cs="Times New Roman"/>
+          <w:sz w:val="28"/>
+        </w:rPr>
+        <w:lastRenderedPageBreak/>
+        <w:t>Raspberry Pi 4 Pins</w:t>
+      </w:r>
+    </w:p>
+    <w:p>
+      <w:pPr>
+        <w:rPr>
+          <w:rFonts w:ascii="Times New Roman" w:hAnsi="Times New Roman" w:cs="Times New Roman"/>
+          <w:sz w:val="28"/>
+        </w:rPr>
+      </w:pPr>
+    </w:p>
+    <w:p>
+      <w:pPr>
+        <w:rPr>
+          <w:rFonts w:ascii="Times New Roman" w:hAnsi="Times New Roman" w:cs="Times New Roman"/>
+          <w:sz w:val="28"/>
+        </w:rPr>
+      </w:pPr>
+    </w:p>
+    <w:p>
+      <w:pPr>
+        <w:rPr>
+          <w:rFonts w:ascii="Times New Roman" w:hAnsi="Times New Roman" w:cs="Times New Roman"/>
+          <w:sz w:val="28"/>
+        </w:rPr>
+      </w:pPr>
+      <w:r>
+        <w:rPr>
+          <w:noProof/>
+          <w:lang w:eastAsia="en-IN"/>
+        </w:rPr>
+        <w:drawing>
+          <wp:inline distT="0" distB="0" distL="0" distR="0">
+            <wp:extent cx="5731510" cy="4563187"/>
+            <wp:effectExtent l="0" t="0" r="2540" b="8890"/>
+            <wp:docPr id="1" name="Picture 1" descr="https://i1.wp.com/dronebotworkshop.com/wp-content/uploads/2020/02/rpiblusleaf-1.jpg?resize=750%2C597&amp;ssl=1"/>
+            <wp:cNvGraphicFramePr>
+              <a:graphicFrameLocks xmlns:a="http://schemas.openxmlformats.org/drawingml/2006/main" noChangeAspect="1"/>
+            </wp:cNvGraphicFramePr>
+            <a:graphic xmlns:a="http://schemas.openxmlformats.org/drawingml/2006/main">
+              <a:graphicData uri="http://schemas.openxmlformats.org/drawingml/2006/picture">
+                <pic:pic xmlns:pic="http://schemas.openxmlformats.org/drawingml/2006/picture">
+                  <pic:nvPicPr>
+                    <pic:cNvPr id="0" name="Picture 1" descr="https://i1.wp.com/dronebotworkshop.com/wp-content/uploads/2020/02/rpiblusleaf-1.jpg?resize=750%2C597&amp;ssl=1"/>
+                    <pic:cNvPicPr>
+                      <a:picLocks noChangeAspect="1" noChangeArrowheads="1"/>
+                    </pic:cNvPicPr>
+                  </pic:nvPicPr>
+                  <pic:blipFill>
+                    <a:blip r:embed="rId8">
+                      <a:extLst>
+                        <a:ext uri="{28A0092B-C50C-407E-A947-70E740481C1C}">
+                          <a14:useLocalDpi xmlns:a14="http://schemas.microsoft.com/office/drawing/2010/main" val="0"/>
+                        </a:ext>
+                      </a:extLst>
+                    </a:blip>
+                    <a:srcRect/>
+                    <a:stretch>
+                      <a:fillRect/>
+                    </a:stretch>
+                  </pic:blipFill>
+                  <pic:spPr bwMode="auto">
+                    <a:xfrm>
+                      <a:off x="0" y="0"/>
+                      <a:ext cx="5731510" cy="4563187"/>
+                    </a:xfrm>
+                    <a:prstGeom prst="rect">
+                      <a:avLst/>
+                    </a:prstGeom>
+                    <a:noFill/>
+                    <a:ln>
+                      <a:noFill/>
+                    </a:ln>
+                  </pic:spPr>
+                </pic:pic>
+              </a:graphicData>
+            </a:graphic>
+          </wp:inline>
+        </w:drawing>
+      </w:r>
+    </w:p>
+    <w:p>
+      <w:pPr>
+        <w:rPr>
+          <w:rFonts w:ascii="Times New Roman" w:hAnsi="Times New Roman" w:cs="Times New Roman"/>
+          <w:sz w:val="28"/>
+        </w:rPr>
+      </w:pPr>
+    </w:p>
+    <w:p>
+      <w:pPr>
+        <w:rPr>
+          <w:rFonts w:ascii="Times New Roman" w:hAnsi="Times New Roman" w:cs="Times New Roman"/>
+          <w:sz w:val="28"/>
+        </w:rPr>
+      </w:pPr>
+    </w:p>
+    <w:p>
+      <w:pPr>
+        <w:shd w:val="clear" w:color="auto" w:fill="FFFFFF"/>
+        <w:spacing w:after="240" w:line="240" w:lineRule="auto"/>
+        <w:outlineLvl w:val="1"/>
+        <w:rPr>
+          <w:rFonts w:ascii="Times New Roman" w:eastAsia="Times New Roman" w:hAnsi="Times New Roman" w:cs="Times New Roman"/>
+          <w:b/>
+          <w:color w:val="222222"/>
+          <w:sz w:val="32"/>
+          <w:szCs w:val="28"/>
+          <w:lang w:eastAsia="en-IN"/>
+        </w:rPr>
+      </w:pPr>
+      <w:r>
+        <w:rPr>
+          <w:rFonts w:ascii="Times New Roman" w:eastAsia="Times New Roman" w:hAnsi="Times New Roman" w:cs="Times New Roman"/>
+          <w:b/>
+          <w:color w:val="222222"/>
+          <w:sz w:val="32"/>
+          <w:szCs w:val="28"/>
+          <w:lang w:eastAsia="en-IN"/>
+        </w:rPr>
+        <w:t>Using motors</w:t>
+      </w:r>
+    </w:p>
+    <w:p>
+      <w:pPr>
+        <w:shd w:val="clear" w:color="auto" w:fill="FFFFFF"/>
+        <w:spacing w:after="240" w:line="240" w:lineRule="auto"/>
+        <w:rPr>
+          <w:rFonts w:ascii="Times New Roman" w:eastAsia="Times New Roman" w:hAnsi="Times New Roman" w:cs="Times New Roman"/>
+          <w:color w:val="222222"/>
+          <w:sz w:val="28"/>
+          <w:szCs w:val="28"/>
+          <w:lang w:eastAsia="en-IN"/>
+        </w:rPr>
+      </w:pPr>
+      <w:r>
+        <w:rPr>
+          <w:rFonts w:ascii="Times New Roman" w:eastAsia="Times New Roman" w:hAnsi="Times New Roman" w:cs="Times New Roman"/>
+          <w:color w:val="222222"/>
+          <w:sz w:val="28"/>
+          <w:szCs w:val="28"/>
+          <w:lang w:eastAsia="en-IN"/>
+        </w:rPr>
+        <w:t>Motors are great for physical computing: they allow you to turn a wheel forwards and backwards, or make something spin around.</w:t>
+      </w:r>
+    </w:p>
+    <w:p>
+      <w:pPr>
+        <w:shd w:val="clear" w:color="auto" w:fill="FFFFFF"/>
+        <w:spacing w:after="240" w:line="240" w:lineRule="auto"/>
+        <w:rPr>
+          <w:rFonts w:ascii="Times New Roman" w:eastAsia="Times New Roman" w:hAnsi="Times New Roman" w:cs="Times New Roman"/>
+          <w:color w:val="222222"/>
+          <w:sz w:val="28"/>
+          <w:szCs w:val="28"/>
+          <w:lang w:eastAsia="en-IN"/>
+        </w:rPr>
+      </w:pPr>
+      <w:r>
+        <w:rPr>
+          <w:rFonts w:ascii="Times New Roman" w:eastAsia="Times New Roman" w:hAnsi="Times New Roman" w:cs="Times New Roman"/>
+          <w:color w:val="222222"/>
+          <w:sz w:val="28"/>
+          <w:szCs w:val="28"/>
+          <w:lang w:eastAsia="en-IN"/>
+        </w:rPr>
+        <w:t>A motor can’t be controlled directly from the Raspberry Pi’s GPIO pins, because it needs a variable supply of 5 volts. This means you need to power it separately. However, motor controller add-on boards can be used to provide this functionality.</w:t>
+      </w:r>
+    </w:p>
+    <w:p>
+      <w:pPr>
+        <w:shd w:val="clear" w:color="auto" w:fill="FFFFFF"/>
+        <w:spacing w:after="240" w:line="240" w:lineRule="auto"/>
+        <w:rPr>
+          <w:rFonts w:ascii="Times New Roman" w:eastAsia="Times New Roman" w:hAnsi="Times New Roman" w:cs="Times New Roman"/>
+          <w:color w:val="222222"/>
+          <w:sz w:val="28"/>
+          <w:szCs w:val="28"/>
+          <w:lang w:eastAsia="en-IN"/>
+        </w:rPr>
+      </w:pPr>
+      <w:r>
+        <w:rPr>
+          <w:rFonts w:ascii="Times New Roman" w:eastAsia="Times New Roman" w:hAnsi="Times New Roman" w:cs="Times New Roman"/>
+          <w:color w:val="222222"/>
+          <w:sz w:val="28"/>
+          <w:szCs w:val="28"/>
+          <w:lang w:eastAsia="en-IN"/>
+        </w:rPr>
+        <w:t xml:space="preserve">In this guide, you’ll be controlling two motors from your Raspberry Pi using Python on the desktop. First, it’s best just to learn how to control the motor. Then, once you have it working, you could easily use your code to drive a </w:t>
+      </w:r>
+      <w:r>
+        <w:rPr>
+          <w:rFonts w:ascii="Times New Roman" w:eastAsia="Times New Roman" w:hAnsi="Times New Roman" w:cs="Times New Roman"/>
+          <w:color w:val="222222"/>
+          <w:sz w:val="28"/>
+          <w:szCs w:val="28"/>
+          <w:lang w:eastAsia="en-IN"/>
+        </w:rPr>
+        <w:lastRenderedPageBreak/>
+        <w:t>Raspberry Pi-powered robot by detaching the monitor, mouse, and keyboard and building a robot around a chassis.</w:t>
+      </w:r>
+    </w:p>
+    <w:p>
+      <w:pPr>
+        <w:shd w:val="clear" w:color="auto" w:fill="FFFFFF"/>
+        <w:spacing w:after="240" w:line="240" w:lineRule="auto"/>
+        <w:outlineLvl w:val="2"/>
+        <w:rPr>
+          <w:rFonts w:ascii="Times New Roman" w:eastAsia="Times New Roman" w:hAnsi="Times New Roman" w:cs="Times New Roman"/>
+          <w:b/>
+          <w:color w:val="222222"/>
+          <w:sz w:val="32"/>
+          <w:szCs w:val="28"/>
+          <w:lang w:eastAsia="en-IN"/>
+        </w:rPr>
+      </w:pPr>
+      <w:r>
+        <w:rPr>
+          <w:rFonts w:ascii="Times New Roman" w:eastAsia="Times New Roman" w:hAnsi="Times New Roman" w:cs="Times New Roman"/>
+          <w:b/>
+          <w:color w:val="222222"/>
+          <w:sz w:val="32"/>
+          <w:szCs w:val="28"/>
+          <w:lang w:eastAsia="en-IN"/>
+        </w:rPr>
+        <w:t xml:space="preserve">H </w:t>
+      </w:r>
+      <w:r>
+        <w:rPr>
+          <w:rFonts w:ascii="Times New Roman" w:eastAsia="Times New Roman" w:hAnsi="Times New Roman" w:cs="Times New Roman"/>
+          <w:b/>
+          <w:color w:val="222222"/>
+          <w:sz w:val="32"/>
+          <w:szCs w:val="28"/>
+          <w:lang w:eastAsia="en-IN"/>
+        </w:rPr>
+        <w:t>Bridge</w:t>
+      </w:r>
+    </w:p>
+    <w:p>
+      <w:pPr>
+        <w:shd w:val="clear" w:color="auto" w:fill="FFFFFF"/>
+        <w:spacing w:after="240" w:line="240" w:lineRule="auto"/>
+        <w:rPr>
+          <w:rFonts w:ascii="Times New Roman" w:eastAsia="Times New Roman" w:hAnsi="Times New Roman" w:cs="Times New Roman"/>
+          <w:color w:val="222222"/>
+          <w:sz w:val="28"/>
+          <w:szCs w:val="28"/>
+          <w:lang w:eastAsia="en-IN"/>
+        </w:rPr>
+      </w:pPr>
+      <w:r>
+        <w:rPr>
+          <w:rFonts w:ascii="Times New Roman" w:eastAsia="Times New Roman" w:hAnsi="Times New Roman" w:cs="Times New Roman"/>
+          <w:color w:val="222222"/>
+          <w:sz w:val="28"/>
+          <w:szCs w:val="28"/>
+          <w:lang w:eastAsia="en-IN"/>
+        </w:rPr>
+        <w:t>A motor can be driven forwards or backwards depending on which way around current flows through it. However, it would be awkward to have to rewire a motor, every time you want to change the direction it spins. To overcome this issue, motor controller boards include an H bridge. An H bridge uses 4 transistors to allow digital control of which way current flows through the motor. Most H bridges also contain </w:t>
+      </w:r>
+      <w:proofErr w:type="spellStart"/>
+      <w:r>
+        <w:rPr>
+          <w:rFonts w:ascii="Times New Roman" w:eastAsia="Times New Roman" w:hAnsi="Times New Roman" w:cs="Times New Roman"/>
+          <w:i/>
+          <w:iCs/>
+          <w:color w:val="222222"/>
+          <w:sz w:val="28"/>
+          <w:szCs w:val="28"/>
+          <w:lang w:eastAsia="en-IN"/>
+        </w:rPr>
+        <w:t>flyback</w:t>
+      </w:r>
+      <w:proofErr w:type="spellEnd"/>
+      <w:r>
+        <w:rPr>
+          <w:rFonts w:ascii="Times New Roman" w:eastAsia="Times New Roman" w:hAnsi="Times New Roman" w:cs="Times New Roman"/>
+          <w:i/>
+          <w:iCs/>
+          <w:color w:val="222222"/>
+          <w:sz w:val="28"/>
+          <w:szCs w:val="28"/>
+          <w:lang w:eastAsia="en-IN"/>
+        </w:rPr>
+        <w:t xml:space="preserve"> diodes</w:t>
+      </w:r>
+      <w:r>
+        <w:rPr>
+          <w:rFonts w:ascii="Times New Roman" w:eastAsia="Times New Roman" w:hAnsi="Times New Roman" w:cs="Times New Roman"/>
+          <w:color w:val="222222"/>
+          <w:sz w:val="28"/>
+          <w:szCs w:val="28"/>
+          <w:lang w:eastAsia="en-IN"/>
+        </w:rPr>
+        <w:t xml:space="preserve">. A </w:t>
+      </w:r>
+      <w:proofErr w:type="spellStart"/>
+      <w:r>
+        <w:rPr>
+          <w:rFonts w:ascii="Times New Roman" w:eastAsia="Times New Roman" w:hAnsi="Times New Roman" w:cs="Times New Roman"/>
+          <w:color w:val="222222"/>
+          <w:sz w:val="28"/>
+          <w:szCs w:val="28"/>
+          <w:lang w:eastAsia="en-IN"/>
+        </w:rPr>
+        <w:t>flyback</w:t>
+      </w:r>
+      <w:proofErr w:type="spellEnd"/>
+      <w:r>
+        <w:rPr>
+          <w:rFonts w:ascii="Times New Roman" w:eastAsia="Times New Roman" w:hAnsi="Times New Roman" w:cs="Times New Roman"/>
+          <w:color w:val="222222"/>
+          <w:sz w:val="28"/>
+          <w:szCs w:val="28"/>
+          <w:lang w:eastAsia="en-IN"/>
+        </w:rPr>
+        <w:t xml:space="preserve"> diode prevents the voltage spike that is generated by the motor when it is no longer powered (but still spinning) from damaging delicate electronics.</w:t>
+      </w:r>
+    </w:p>
+    <w:p>
+      <w:pPr>
+        <w:shd w:val="clear" w:color="auto" w:fill="FFFFFF"/>
+        <w:spacing w:after="240" w:line="240" w:lineRule="auto"/>
+        <w:rPr>
+          <w:rFonts w:ascii="Arial" w:eastAsia="Times New Roman" w:hAnsi="Arial" w:cs="Arial"/>
+          <w:color w:val="222222"/>
+          <w:sz w:val="27"/>
+          <w:szCs w:val="27"/>
+          <w:lang w:eastAsia="en-IN"/>
+        </w:rPr>
+      </w:pPr>
+      <w:r>
+        <w:rPr>
+          <w:rFonts w:ascii="Arial" w:eastAsia="Times New Roman" w:hAnsi="Arial" w:cs="Arial"/>
+          <w:noProof/>
+          <w:color w:val="222222"/>
+          <w:sz w:val="27"/>
+          <w:szCs w:val="27"/>
+          <w:lang w:eastAsia="en-IN"/>
+        </w:rPr>
+        <w:drawing>
+          <wp:inline distT="0" distB="0" distL="0" distR="0">
+            <wp:extent cx="2796540" cy="1626992"/>
+            <wp:effectExtent l="0" t="0" r="3810" b="0"/>
+            <wp:docPr id="2" name="Picture 2" descr="H-Bridge"/>
+            <wp:cNvGraphicFramePr>
+              <a:graphicFrameLocks xmlns:a="http://schemas.openxmlformats.org/drawingml/2006/main" noChangeAspect="1"/>
+            </wp:cNvGraphicFramePr>
+            <a:graphic xmlns:a="http://schemas.openxmlformats.org/drawingml/2006/main">
+              <a:graphicData uri="http://schemas.openxmlformats.org/drawingml/2006/picture">
+                <pic:pic xmlns:pic="http://schemas.openxmlformats.org/drawingml/2006/picture">
+                  <pic:nvPicPr>
+                    <pic:cNvPr id="0" name="Picture 3" descr="H-Bridge"/>
+                    <pic:cNvPicPr>
+                      <a:picLocks noChangeAspect="1" noChangeArrowheads="1"/>
+                    </pic:cNvPicPr>
+                  </pic:nvPicPr>
+                  <pic:blipFill>
+                    <a:blip r:embed="rId9">
+                      <a:extLst>
+                        <a:ext uri="{28A0092B-C50C-407E-A947-70E740481C1C}">
+                          <a14:useLocalDpi xmlns:a14="http://schemas.microsoft.com/office/drawing/2010/main" val="0"/>
+                        </a:ext>
+                      </a:extLst>
+                    </a:blip>
+                    <a:srcRect/>
+                    <a:stretch>
+                      <a:fillRect/>
+                    </a:stretch>
+                  </pic:blipFill>
+                  <pic:spPr bwMode="auto">
+                    <a:xfrm>
+                      <a:off x="0" y="0"/>
+                      <a:ext cx="2809704" cy="1634651"/>
+                    </a:xfrm>
+                    <a:prstGeom prst="rect">
+                      <a:avLst/>
+                    </a:prstGeom>
+                    <a:noFill/>
+                    <a:ln>
+                      <a:noFill/>
+                    </a:ln>
+                  </pic:spPr>
+                </pic:pic>
+              </a:graphicData>
+            </a:graphic>
+          </wp:inline>
+        </w:drawing>
+      </w:r>
+    </w:p>
+    <w:p>
+      <w:pPr>
+        <w:spacing w:line="240" w:lineRule="auto"/>
+        <w:rPr>
+          <w:rFonts w:ascii="Times New Roman" w:hAnsi="Times New Roman" w:cs="Times New Roman"/>
+          <w:b/>
+          <w:sz w:val="32"/>
+        </w:rPr>
+      </w:pPr>
+      <w:r>
+        <w:rPr>
+          <w:rFonts w:ascii="Times New Roman" w:hAnsi="Times New Roman" w:cs="Times New Roman"/>
+          <w:b/>
+          <w:sz w:val="32"/>
+        </w:rPr>
+        <w:t>Wiring</w:t>
+      </w:r>
+    </w:p>
+    <w:p>
+      <w:pPr>
+        <w:spacing w:line="240" w:lineRule="auto"/>
+        <w:rPr>
+          <w:rFonts w:ascii="Times New Roman" w:hAnsi="Times New Roman" w:cs="Times New Roman"/>
+          <w:sz w:val="28"/>
+        </w:rPr>
+      </w:pPr>
+      <w:r>
+        <w:rPr>
+          <w:rFonts w:ascii="Times New Roman" w:hAnsi="Times New Roman" w:cs="Times New Roman"/>
+          <w:sz w:val="28"/>
+        </w:rPr>
+        <w:t>You’ll need to wire up two motors and your battery p</w:t>
+      </w:r>
+      <w:r>
+        <w:rPr>
+          <w:rFonts w:ascii="Times New Roman" w:hAnsi="Times New Roman" w:cs="Times New Roman"/>
+          <w:sz w:val="28"/>
+        </w:rPr>
+        <w:t>ack using the motor controller.</w:t>
+      </w:r>
+    </w:p>
+    <w:p>
+      <w:pPr>
+        <w:spacing w:line="240" w:lineRule="auto"/>
+        <w:rPr>
+          <w:rFonts w:ascii="Times New Roman" w:hAnsi="Times New Roman" w:cs="Times New Roman"/>
+          <w:sz w:val="28"/>
+        </w:rPr>
+      </w:pPr>
+      <w:r>
+        <w:rPr>
+          <w:rFonts w:ascii="Times New Roman" w:hAnsi="Times New Roman" w:cs="Times New Roman"/>
+          <w:sz w:val="28"/>
+        </w:rPr>
+        <w:t>With your Pi switched off, mount your motor con</w:t>
+      </w:r>
+      <w:r>
+        <w:rPr>
+          <w:rFonts w:ascii="Times New Roman" w:hAnsi="Times New Roman" w:cs="Times New Roman"/>
+          <w:sz w:val="28"/>
+        </w:rPr>
+        <w:t>troller board on the GPIO pins:</w:t>
+      </w:r>
+    </w:p>
+    <w:p>
+      <w:pPr>
+        <w:spacing w:line="240" w:lineRule="auto"/>
+        <w:rPr>
+          <w:rFonts w:ascii="Times New Roman" w:hAnsi="Times New Roman" w:cs="Times New Roman"/>
+          <w:sz w:val="28"/>
+        </w:rPr>
+      </w:pPr>
+      <w:r>
+        <w:rPr>
+          <w:noProof/>
+          <w:lang w:eastAsia="en-IN"/>
+        </w:rPr>
+        <w:drawing>
+          <wp:inline distT="0" distB="0" distL="0" distR="0">
+            <wp:extent cx="3916680" cy="2667000"/>
+            <wp:effectExtent l="0" t="0" r="7620" b="0"/>
+            <wp:docPr id="3" name="Picture 3" descr="Motor controller board"/>
+            <wp:cNvGraphicFramePr>
+              <a:graphicFrameLocks xmlns:a="http://schemas.openxmlformats.org/drawingml/2006/main" noChangeAspect="1"/>
+            </wp:cNvGraphicFramePr>
+            <a:graphic xmlns:a="http://schemas.openxmlformats.org/drawingml/2006/main">
+              <a:graphicData uri="http://schemas.openxmlformats.org/drawingml/2006/picture">
+                <pic:pic xmlns:pic="http://schemas.openxmlformats.org/drawingml/2006/picture">
+                  <pic:nvPicPr>
+                    <pic:cNvPr id="0" name="Picture 5" descr="Motor controller board"/>
+                    <pic:cNvPicPr>
+                      <a:picLocks noChangeAspect="1" noChangeArrowheads="1"/>
+                    </pic:cNvPicPr>
+                  </pic:nvPicPr>
+                  <pic:blipFill>
+                    <a:blip r:embed="rId10">
+                      <a:extLst>
+                        <a:ext uri="{28A0092B-C50C-407E-A947-70E740481C1C}">
+                          <a14:useLocalDpi xmlns:a14="http://schemas.microsoft.com/office/drawing/2010/main" val="0"/>
+                        </a:ext>
+                      </a:extLst>
+                    </a:blip>
+                    <a:srcRect/>
+                    <a:stretch>
+                      <a:fillRect/>
+                    </a:stretch>
+                  </pic:blipFill>
+                  <pic:spPr bwMode="auto">
+                    <a:xfrm>
+                      <a:off x="0" y="0"/>
+                      <a:ext cx="3916680" cy="2667000"/>
+                    </a:xfrm>
+                    <a:prstGeom prst="rect">
+                      <a:avLst/>
+                    </a:prstGeom>
+                    <a:noFill/>
+                    <a:ln>
+                      <a:noFill/>
+                    </a:ln>
+                  </pic:spPr>
+                </pic:pic>
+              </a:graphicData>
+            </a:graphic>
+          </wp:inline>
+        </w:drawing>
+      </w:r>
+    </w:p>
+    <w:p>
+      <w:pPr>
+        <w:spacing w:line="240" w:lineRule="auto"/>
+        <w:rPr>
+          <w:rFonts w:ascii="Times New Roman" w:hAnsi="Times New Roman" w:cs="Times New Roman"/>
+          <w:sz w:val="28"/>
+        </w:rPr>
+      </w:pPr>
+      <w:r>
+        <w:rPr>
+          <w:rFonts w:ascii="Times New Roman" w:hAnsi="Times New Roman" w:cs="Times New Roman"/>
+          <w:sz w:val="28"/>
+        </w:rPr>
+        <w:lastRenderedPageBreak/>
+        <w:t>Connect a battery pack to the power ports of the motor controller, connecting the positive (red) battery wire to the positive (+) power terminal on the motor controller, and the negative (black) battery wire to the negative (-) power terminal on the motor cont</w:t>
+      </w:r>
+      <w:r>
+        <w:rPr>
+          <w:rFonts w:ascii="Times New Roman" w:hAnsi="Times New Roman" w:cs="Times New Roman"/>
+          <w:sz w:val="28"/>
+        </w:rPr>
+        <w:t>roller, and connect two motors:</w:t>
+      </w:r>
+    </w:p>
+    <w:p>
+      <w:pPr>
+        <w:spacing w:line="240" w:lineRule="auto"/>
+        <w:rPr>
+          <w:rFonts w:ascii="Times New Roman" w:hAnsi="Times New Roman" w:cs="Times New Roman"/>
+          <w:sz w:val="28"/>
+        </w:rPr>
+      </w:pPr>
+      <w:r>
+        <w:rPr>
+          <w:noProof/>
+          <w:lang w:eastAsia="en-IN"/>
+        </w:rPr>
+        <w:drawing>
+          <wp:inline distT="0" distB="0" distL="0" distR="0">
+            <wp:extent cx="5731510" cy="4577907"/>
+            <wp:effectExtent l="0" t="0" r="2540" b="0"/>
+            <wp:docPr id="4" name="Picture 4" descr="Connect battery pack"/>
+            <wp:cNvGraphicFramePr>
+              <a:graphicFrameLocks xmlns:a="http://schemas.openxmlformats.org/drawingml/2006/main" noChangeAspect="1"/>
+            </wp:cNvGraphicFramePr>
+            <a:graphic xmlns:a="http://schemas.openxmlformats.org/drawingml/2006/main">
+              <a:graphicData uri="http://schemas.openxmlformats.org/drawingml/2006/picture">
+                <pic:pic xmlns:pic="http://schemas.openxmlformats.org/drawingml/2006/picture">
+                  <pic:nvPicPr>
+                    <pic:cNvPr id="0" name="Picture 7" descr="Connect battery pack"/>
+                    <pic:cNvPicPr>
+                      <a:picLocks noChangeAspect="1" noChangeArrowheads="1"/>
+                    </pic:cNvPicPr>
+                  </pic:nvPicPr>
+                  <pic:blipFill>
+                    <a:blip r:embed="rId11">
+                      <a:extLst>
+                        <a:ext uri="{28A0092B-C50C-407E-A947-70E740481C1C}">
+                          <a14:useLocalDpi xmlns:a14="http://schemas.microsoft.com/office/drawing/2010/main" val="0"/>
+                        </a:ext>
+                      </a:extLst>
+                    </a:blip>
+                    <a:srcRect/>
+                    <a:stretch>
+                      <a:fillRect/>
+                    </a:stretch>
+                  </pic:blipFill>
+                  <pic:spPr bwMode="auto">
+                    <a:xfrm>
+                      <a:off x="0" y="0"/>
+                      <a:ext cx="5731510" cy="4577907"/>
+                    </a:xfrm>
+                    <a:prstGeom prst="rect">
+                      <a:avLst/>
+                    </a:prstGeom>
+                    <a:noFill/>
+                    <a:ln>
+                      <a:noFill/>
+                    </a:ln>
+                  </pic:spPr>
+                </pic:pic>
+              </a:graphicData>
+            </a:graphic>
+          </wp:inline>
+        </w:drawing>
+      </w:r>
+    </w:p>
+    <w:p>
+      <w:pPr>
+        <w:shd w:val="clear" w:color="auto" w:fill="FFFFFF"/>
+        <w:spacing w:after="240" w:line="240" w:lineRule="auto"/>
+        <w:outlineLvl w:val="2"/>
+        <w:rPr>
+          <w:rFonts w:ascii="Times New Roman" w:eastAsia="Times New Roman" w:hAnsi="Times New Roman" w:cs="Times New Roman"/>
+          <w:b/>
+          <w:color w:val="222222"/>
+          <w:sz w:val="28"/>
+          <w:szCs w:val="28"/>
+          <w:lang w:eastAsia="en-IN"/>
+        </w:rPr>
+      </w:pPr>
+      <w:r>
+        <w:rPr>
+          <w:rFonts w:ascii="Times New Roman" w:eastAsia="Times New Roman" w:hAnsi="Times New Roman" w:cs="Times New Roman"/>
+          <w:b/>
+          <w:color w:val="222222"/>
+          <w:sz w:val="28"/>
+          <w:szCs w:val="28"/>
+          <w:lang w:eastAsia="en-IN"/>
+        </w:rPr>
+        <w:t>Robot class</w:t>
+      </w:r>
+    </w:p>
+    <w:p>
+      <w:pPr>
+        <w:shd w:val="clear" w:color="auto" w:fill="FFFFFF"/>
+        <w:spacing w:after="0" w:line="240" w:lineRule="auto"/>
+        <w:rPr>
+          <w:rFonts w:ascii="Times New Roman" w:eastAsia="Times New Roman" w:hAnsi="Times New Roman" w:cs="Times New Roman"/>
+          <w:color w:val="222222"/>
+          <w:sz w:val="28"/>
+          <w:szCs w:val="28"/>
+          <w:lang w:eastAsia="en-IN"/>
+        </w:rPr>
+      </w:pPr>
+      <w:r>
+        <w:rPr>
+          <w:rFonts w:ascii="Times New Roman" w:eastAsia="Times New Roman" w:hAnsi="Times New Roman" w:cs="Times New Roman"/>
+          <w:color w:val="222222"/>
+          <w:sz w:val="28"/>
+          <w:szCs w:val="28"/>
+          <w:lang w:eastAsia="en-IN"/>
+        </w:rPr>
+        <w:t>If you had a robot with two wheels you would want to control the two motors together, rather than separately, just like you did for the two pins of each motor. Luckily, there’s also a </w:t>
+      </w:r>
+      <w:r>
+        <w:rPr>
+          <w:rFonts w:ascii="Times New Roman" w:eastAsia="Times New Roman" w:hAnsi="Times New Roman" w:cs="Times New Roman"/>
+          <w:color w:val="FFFFFF"/>
+          <w:sz w:val="28"/>
+          <w:szCs w:val="28"/>
+          <w:shd w:val="clear" w:color="auto" w:fill="2D2D2D"/>
+          <w:lang w:eastAsia="en-IN"/>
+        </w:rPr>
+        <w:t>Robot</w:t>
+      </w:r>
+      <w:r>
+        <w:rPr>
+          <w:rFonts w:ascii="Times New Roman" w:eastAsia="Times New Roman" w:hAnsi="Times New Roman" w:cs="Times New Roman"/>
+          <w:color w:val="222222"/>
+          <w:sz w:val="28"/>
+          <w:szCs w:val="28"/>
+          <w:lang w:eastAsia="en-IN"/>
+        </w:rPr>
+        <w:t> class in GPIO Zero.</w:t>
+      </w:r>
+    </w:p>
+    <w:p>
+      <w:pPr>
+        <w:numPr>
+          <w:ilvl w:val="0"/>
+          <w:numId w:val="9"/>
+        </w:numPr>
+        <w:shd w:val="clear" w:color="auto" w:fill="FFFFFF"/>
+        <w:spacing w:after="0" w:line="240" w:lineRule="auto"/>
+        <w:ind w:left="300"/>
+        <w:rPr>
+          <w:rFonts w:ascii="Times New Roman" w:eastAsia="Times New Roman" w:hAnsi="Times New Roman" w:cs="Times New Roman"/>
+          <w:color w:val="222222"/>
+          <w:sz w:val="28"/>
+          <w:szCs w:val="28"/>
+          <w:lang w:eastAsia="en-IN"/>
+        </w:rPr>
+      </w:pPr>
+      <w:r>
+        <w:rPr>
+          <w:rFonts w:ascii="Times New Roman" w:eastAsia="Times New Roman" w:hAnsi="Times New Roman" w:cs="Times New Roman"/>
+          <w:color w:val="222222"/>
+          <w:sz w:val="28"/>
+          <w:szCs w:val="28"/>
+          <w:lang w:eastAsia="en-IN"/>
+        </w:rPr>
+        <w:t>Import the </w:t>
+      </w:r>
+      <w:r>
+        <w:rPr>
+          <w:rFonts w:ascii="Times New Roman" w:eastAsia="Times New Roman" w:hAnsi="Times New Roman" w:cs="Times New Roman"/>
+          <w:color w:val="FFFFFF"/>
+          <w:sz w:val="28"/>
+          <w:szCs w:val="28"/>
+          <w:shd w:val="clear" w:color="auto" w:fill="2D2D2D"/>
+          <w:lang w:eastAsia="en-IN"/>
+        </w:rPr>
+        <w:t>Robot</w:t>
+      </w:r>
+      <w:r>
+        <w:rPr>
+          <w:rFonts w:ascii="Times New Roman" w:eastAsia="Times New Roman" w:hAnsi="Times New Roman" w:cs="Times New Roman"/>
+          <w:color w:val="222222"/>
+          <w:sz w:val="28"/>
+          <w:szCs w:val="28"/>
+          <w:lang w:eastAsia="en-IN"/>
+        </w:rPr>
+        <w:t> class:</w:t>
+      </w:r>
+    </w:p>
+    <w:p>
+      <w:pPr>
+        <w:shd w:val="clear" w:color="auto" w:fill="2D2D2D"/>
+        <w:tabs>
+          <w:tab w:val="left" w:pos="916"/>
+          <w:tab w:val="left" w:pos="1832"/>
+          <w:tab w:val="left" w:pos="2748"/>
+          <w:tab w:val="left" w:pos="3664"/>
+          <w:tab w:val="left" w:pos="4580"/>
+          <w:tab w:val="left" w:pos="5496"/>
+          <w:tab w:val="left" w:pos="6412"/>
+          <w:tab w:val="left" w:pos="7328"/>
+          <w:tab w:val="left" w:pos="8244"/>
+          <w:tab w:val="left" w:pos="9160"/>
+          <w:tab w:val="left" w:pos="10076"/>
+          <w:tab w:val="left" w:pos="10992"/>
+          <w:tab w:val="left" w:pos="11908"/>
+          <w:tab w:val="left" w:pos="12824"/>
+          <w:tab w:val="left" w:pos="13740"/>
+          <w:tab w:val="left" w:pos="14656"/>
+        </w:tabs>
+        <w:spacing w:after="0" w:line="240" w:lineRule="auto"/>
+        <w:ind w:left="-60"/>
+        <w:rPr>
+          <w:rFonts w:ascii="Times New Roman" w:eastAsia="Times New Roman" w:hAnsi="Times New Roman" w:cs="Times New Roman"/>
+          <w:color w:val="CCCCCC"/>
+          <w:sz w:val="28"/>
+          <w:szCs w:val="28"/>
+          <w:lang w:eastAsia="en-IN"/>
+        </w:rPr>
+      </w:pPr>
+      <w:r>
+        <w:rPr>
+          <w:rFonts w:ascii="Times New Roman" w:eastAsia="Times New Roman" w:hAnsi="Times New Roman" w:cs="Times New Roman"/>
+          <w:color w:val="CC99CD"/>
+          <w:sz w:val="28"/>
+          <w:szCs w:val="28"/>
+          <w:lang w:eastAsia="en-IN"/>
+        </w:rPr>
+        <w:tab/>
       </w:r>
       <w:proofErr w:type="gramStart"/>
       <w:r>
         <w:rPr>
-          <w:rFonts w:ascii="Times New Roman" w:hAnsi="Times New Roman" w:cs="Times New Roman"/>
-          <w:i/>
-          <w:sz w:val="24"/>
-          <w:szCs w:val="24"/>
-        </w:rPr>
-        <w:t>0 :</w:t>
+          <w:rFonts w:ascii="Times New Roman" w:eastAsia="Times New Roman" w:hAnsi="Times New Roman" w:cs="Times New Roman"/>
+          <w:color w:val="CC99CD"/>
+          <w:sz w:val="28"/>
+          <w:szCs w:val="28"/>
+          <w:lang w:eastAsia="en-IN"/>
+        </w:rPr>
+        <w:t>from</w:t>
       </w:r>
       <w:proofErr w:type="gramEnd"/>
       <w:r>
         <w:rPr>
-          <w:rFonts w:ascii="Times New Roman" w:hAnsi="Times New Roman" w:cs="Times New Roman"/>
-          <w:i/>
-          <w:sz w:val="24"/>
-          <w:szCs w:val="24"/>
+          <w:rFonts w:ascii="Times New Roman" w:eastAsia="Times New Roman" w:hAnsi="Times New Roman" w:cs="Times New Roman"/>
+          <w:color w:val="CCCCCC"/>
+          <w:sz w:val="28"/>
+          <w:szCs w:val="28"/>
+          <w:lang w:eastAsia="en-IN"/>
         </w:rPr>
         <w:t xml:space="preserve"> </w:t>
       </w:r>
       <w:proofErr w:type="spellStart"/>
       <w:r>
         <w:rPr>
-          <w:rFonts w:ascii="Times New Roman" w:hAnsi="Times New Roman" w:cs="Times New Roman"/>
-          <w:i/>
-          <w:sz w:val="24"/>
-          <w:szCs w:val="24"/>
-        </w:rPr>
-        <w:t>vz</w:t>
+          <w:rFonts w:ascii="Times New Roman" w:eastAsia="Times New Roman" w:hAnsi="Times New Roman" w:cs="Times New Roman"/>
+          <w:color w:val="CCCCCC"/>
+          <w:sz w:val="28"/>
+          <w:szCs w:val="28"/>
+          <w:lang w:eastAsia="en-IN"/>
+        </w:rPr>
+        <w:t>gpiozero</w:t>
       </w:r>
       <w:proofErr w:type="spellEnd"/>
       <w:r>
         <w:rPr>
-          <w:rFonts w:ascii="Times New Roman" w:hAnsi="Times New Roman" w:cs="Times New Roman"/>
-          <w:i/>
-          <w:sz w:val="24"/>
-          <w:szCs w:val="24"/>
-        </w:rPr>
-        <w:t>]</w:t>
-      </w:r>
-    </w:p>
-    <w:p>
-      <w:pPr>
-        <w:rPr>
-          <w:rFonts w:ascii="Times New Roman" w:hAnsi="Times New Roman" w:cs="Times New Roman"/>
-          <w:sz w:val="24"/>
-          <w:szCs w:val="24"/>
-        </w:rPr>
-      </w:pPr>
-      <w:r>
-        <w:rPr>
-          <w:rFonts w:ascii="Times New Roman" w:hAnsi="Times New Roman" w:cs="Times New Roman"/>
-          <w:sz w:val="24"/>
-          <w:szCs w:val="24"/>
-        </w:rPr>
-        <w:t>When the black pixels enters these zones we get the positons of the pupil.</w:t>
-      </w:r>
-    </w:p>
-    <w:p>
-      <w:pPr>
-        <w:rPr>
-          <w:rFonts w:ascii="Times New Roman" w:hAnsi="Times New Roman" w:cs="Times New Roman"/>
-          <w:sz w:val="28"/>
-        </w:rPr>
-      </w:pPr>
-    </w:p>
-    <w:p>
-      <w:pPr>
+          <w:rFonts w:ascii="Times New Roman" w:eastAsia="Times New Roman" w:hAnsi="Times New Roman" w:cs="Times New Roman"/>
+          <w:color w:val="CCCCCC"/>
+          <w:sz w:val="28"/>
+          <w:szCs w:val="28"/>
+          <w:lang w:eastAsia="en-IN"/>
+        </w:rPr>
+        <w:t xml:space="preserve"> </w:t>
+      </w:r>
+      <w:r>
+        <w:rPr>
+          <w:rFonts w:ascii="Times New Roman" w:eastAsia="Times New Roman" w:hAnsi="Times New Roman" w:cs="Times New Roman"/>
+          <w:color w:val="CC99CD"/>
+          <w:sz w:val="28"/>
+          <w:szCs w:val="28"/>
+          <w:lang w:eastAsia="en-IN"/>
+        </w:rPr>
+        <w:t>import</w:t>
+      </w:r>
+      <w:r>
+        <w:rPr>
+          <w:rFonts w:ascii="Times New Roman" w:eastAsia="Times New Roman" w:hAnsi="Times New Roman" w:cs="Times New Roman"/>
+          <w:color w:val="CCCCCC"/>
+          <w:sz w:val="28"/>
+          <w:szCs w:val="28"/>
+          <w:lang w:eastAsia="en-IN"/>
+        </w:rPr>
+        <w:t xml:space="preserve"> Robot</w:t>
+      </w:r>
+    </w:p>
+    <w:p>
+      <w:pPr>
+        <w:numPr>
+          <w:ilvl w:val="0"/>
+          <w:numId w:val="9"/>
+        </w:numPr>
+        <w:shd w:val="clear" w:color="auto" w:fill="FFFFFF"/>
+        <w:spacing w:after="0" w:line="240" w:lineRule="auto"/>
+        <w:ind w:left="300"/>
+        <w:rPr>
+          <w:rFonts w:ascii="Times New Roman" w:eastAsia="Times New Roman" w:hAnsi="Times New Roman" w:cs="Times New Roman"/>
+          <w:color w:val="222222"/>
+          <w:sz w:val="28"/>
+          <w:szCs w:val="28"/>
+          <w:lang w:eastAsia="en-IN"/>
+        </w:rPr>
+      </w:pPr>
+      <w:r>
+        <w:rPr>
+          <w:rFonts w:ascii="Times New Roman" w:eastAsia="Times New Roman" w:hAnsi="Times New Roman" w:cs="Times New Roman"/>
+          <w:color w:val="222222"/>
+          <w:sz w:val="28"/>
+          <w:szCs w:val="28"/>
+          <w:lang w:eastAsia="en-IN"/>
+        </w:rPr>
+        <w:t>Now create a </w:t>
+      </w:r>
+      <w:r>
+        <w:rPr>
+          <w:rFonts w:ascii="Times New Roman" w:eastAsia="Times New Roman" w:hAnsi="Times New Roman" w:cs="Times New Roman"/>
+          <w:color w:val="FFFFFF"/>
+          <w:sz w:val="28"/>
+          <w:szCs w:val="28"/>
+          <w:shd w:val="clear" w:color="auto" w:fill="2D2D2D"/>
+          <w:lang w:eastAsia="en-IN"/>
+        </w:rPr>
+        <w:t>Robot</w:t>
+      </w:r>
+      <w:r>
+        <w:rPr>
+          <w:rFonts w:ascii="Times New Roman" w:eastAsia="Times New Roman" w:hAnsi="Times New Roman" w:cs="Times New Roman"/>
+          <w:color w:val="222222"/>
+          <w:sz w:val="28"/>
+          <w:szCs w:val="28"/>
+          <w:lang w:eastAsia="en-IN"/>
+        </w:rPr>
+        <w:t> instance using the pin numbers for each motor:</w:t>
+      </w:r>
+    </w:p>
+    <w:p>
+      <w:pPr>
+        <w:shd w:val="clear" w:color="auto" w:fill="2D2D2D"/>
+        <w:tabs>
+          <w:tab w:val="left" w:pos="916"/>
+          <w:tab w:val="left" w:pos="1832"/>
+          <w:tab w:val="left" w:pos="2748"/>
+          <w:tab w:val="left" w:pos="3664"/>
+          <w:tab w:val="left" w:pos="4580"/>
+          <w:tab w:val="left" w:pos="5496"/>
+          <w:tab w:val="left" w:pos="6412"/>
+          <w:tab w:val="left" w:pos="7328"/>
+          <w:tab w:val="left" w:pos="8244"/>
+          <w:tab w:val="left" w:pos="9160"/>
+          <w:tab w:val="left" w:pos="10076"/>
+          <w:tab w:val="left" w:pos="10992"/>
+          <w:tab w:val="left" w:pos="11908"/>
+          <w:tab w:val="left" w:pos="12824"/>
+          <w:tab w:val="left" w:pos="13740"/>
+          <w:tab w:val="left" w:pos="14656"/>
+        </w:tabs>
+        <w:spacing w:after="0" w:line="240" w:lineRule="auto"/>
+        <w:ind w:left="-60"/>
+        <w:rPr>
+          <w:rFonts w:ascii="Times New Roman" w:eastAsia="Times New Roman" w:hAnsi="Times New Roman" w:cs="Times New Roman"/>
+          <w:color w:val="CCCCCC"/>
+          <w:sz w:val="28"/>
+          <w:szCs w:val="28"/>
+          <w:lang w:eastAsia="en-IN"/>
+        </w:rPr>
+      </w:pPr>
+      <w:r>
+        <w:rPr>
+          <w:rFonts w:ascii="Times New Roman" w:eastAsia="Times New Roman" w:hAnsi="Times New Roman" w:cs="Times New Roman"/>
+          <w:color w:val="CCCCCC"/>
+          <w:sz w:val="28"/>
+          <w:szCs w:val="28"/>
+          <w:lang w:eastAsia="en-IN"/>
+        </w:rPr>
+        <w:tab/>
+      </w:r>
+      <w:proofErr w:type="gramStart"/>
+      <w:r>
+        <w:rPr>
+          <w:rFonts w:ascii="Times New Roman" w:eastAsia="Times New Roman" w:hAnsi="Times New Roman" w:cs="Times New Roman"/>
+          <w:color w:val="CCCCCC"/>
+          <w:sz w:val="28"/>
+          <w:szCs w:val="28"/>
+          <w:lang w:eastAsia="en-IN"/>
+        </w:rPr>
+        <w:t>robot</w:t>
+      </w:r>
+      <w:proofErr w:type="gramEnd"/>
+      <w:r>
+        <w:rPr>
+          <w:rFonts w:ascii="Times New Roman" w:eastAsia="Times New Roman" w:hAnsi="Times New Roman" w:cs="Times New Roman"/>
+          <w:color w:val="CCCCCC"/>
+          <w:sz w:val="28"/>
+          <w:szCs w:val="28"/>
+          <w:lang w:eastAsia="en-IN"/>
+        </w:rPr>
+        <w:t xml:space="preserve"> </w:t>
+      </w:r>
+      <w:r>
+        <w:rPr>
+          <w:rFonts w:ascii="Times New Roman" w:eastAsia="Times New Roman" w:hAnsi="Times New Roman" w:cs="Times New Roman"/>
+          <w:color w:val="67CDCC"/>
+          <w:sz w:val="28"/>
+          <w:szCs w:val="28"/>
+          <w:lang w:eastAsia="en-IN"/>
+        </w:rPr>
+        <w:t>=</w:t>
+      </w:r>
+      <w:r>
+        <w:rPr>
+          <w:rFonts w:ascii="Times New Roman" w:eastAsia="Times New Roman" w:hAnsi="Times New Roman" w:cs="Times New Roman"/>
+          <w:color w:val="CCCCCC"/>
+          <w:sz w:val="28"/>
+          <w:szCs w:val="28"/>
+          <w:lang w:eastAsia="en-IN"/>
+        </w:rPr>
+        <w:t xml:space="preserve"> Robot((</w:t>
+      </w:r>
+      <w:r>
+        <w:rPr>
+          <w:rFonts w:ascii="Times New Roman" w:eastAsia="Times New Roman" w:hAnsi="Times New Roman" w:cs="Times New Roman"/>
+          <w:color w:val="F08D49"/>
+          <w:sz w:val="28"/>
+          <w:szCs w:val="28"/>
+          <w:lang w:eastAsia="en-IN"/>
+        </w:rPr>
+        <w:t>4</w:t>
+      </w:r>
+      <w:r>
+        <w:rPr>
+          <w:rFonts w:ascii="Times New Roman" w:eastAsia="Times New Roman" w:hAnsi="Times New Roman" w:cs="Times New Roman"/>
+          <w:color w:val="CCCCCC"/>
+          <w:sz w:val="28"/>
+          <w:szCs w:val="28"/>
+          <w:lang w:eastAsia="en-IN"/>
+        </w:rPr>
+        <w:t xml:space="preserve">, </w:t>
+      </w:r>
+      <w:r>
+        <w:rPr>
+          <w:rFonts w:ascii="Times New Roman" w:eastAsia="Times New Roman" w:hAnsi="Times New Roman" w:cs="Times New Roman"/>
+          <w:color w:val="F08D49"/>
+          <w:sz w:val="28"/>
+          <w:szCs w:val="28"/>
+          <w:lang w:eastAsia="en-IN"/>
+        </w:rPr>
+        <w:t>14</w:t>
+      </w:r>
+      <w:r>
+        <w:rPr>
+          <w:rFonts w:ascii="Times New Roman" w:eastAsia="Times New Roman" w:hAnsi="Times New Roman" w:cs="Times New Roman"/>
+          <w:color w:val="CCCCCC"/>
+          <w:sz w:val="28"/>
+          <w:szCs w:val="28"/>
+          <w:lang w:eastAsia="en-IN"/>
+        </w:rPr>
+        <w:t>), (</w:t>
+      </w:r>
+      <w:r>
+        <w:rPr>
+          <w:rFonts w:ascii="Times New Roman" w:eastAsia="Times New Roman" w:hAnsi="Times New Roman" w:cs="Times New Roman"/>
+          <w:color w:val="F08D49"/>
+          <w:sz w:val="28"/>
+          <w:szCs w:val="28"/>
+          <w:lang w:eastAsia="en-IN"/>
+        </w:rPr>
+        <w:t>17</w:t>
+      </w:r>
+      <w:r>
+        <w:rPr>
+          <w:rFonts w:ascii="Times New Roman" w:eastAsia="Times New Roman" w:hAnsi="Times New Roman" w:cs="Times New Roman"/>
+          <w:color w:val="CCCCCC"/>
+          <w:sz w:val="28"/>
+          <w:szCs w:val="28"/>
+          <w:lang w:eastAsia="en-IN"/>
+        </w:rPr>
+        <w:t xml:space="preserve">, </w:t>
+      </w:r>
+      <w:r>
+        <w:rPr>
+          <w:rFonts w:ascii="Times New Roman" w:eastAsia="Times New Roman" w:hAnsi="Times New Roman" w:cs="Times New Roman"/>
+          <w:color w:val="F08D49"/>
+          <w:sz w:val="28"/>
+          <w:szCs w:val="28"/>
+          <w:lang w:eastAsia="en-IN"/>
+        </w:rPr>
+        <w:t>27</w:t>
+      </w:r>
+      <w:r>
+        <w:rPr>
+          <w:rFonts w:ascii="Times New Roman" w:eastAsia="Times New Roman" w:hAnsi="Times New Roman" w:cs="Times New Roman"/>
+          <w:color w:val="CCCCCC"/>
+          <w:sz w:val="28"/>
+          <w:szCs w:val="28"/>
+          <w:lang w:eastAsia="en-IN"/>
+        </w:rPr>
+        <w:t>))</w:t>
+      </w:r>
+    </w:p>
+    <w:p>
+      <w:pPr>
+        <w:shd w:val="clear" w:color="auto" w:fill="FFFFFF"/>
+        <w:spacing w:after="0" w:line="240" w:lineRule="auto"/>
+        <w:ind w:left="300"/>
+        <w:rPr>
+          <w:rFonts w:ascii="Times New Roman" w:eastAsia="Times New Roman" w:hAnsi="Times New Roman" w:cs="Times New Roman"/>
+          <w:color w:val="222222"/>
+          <w:sz w:val="28"/>
+          <w:szCs w:val="28"/>
+          <w:lang w:eastAsia="en-IN"/>
+        </w:rPr>
+      </w:pPr>
+      <w:r>
+        <w:rPr>
+          <w:rFonts w:ascii="Times New Roman" w:eastAsia="Times New Roman" w:hAnsi="Times New Roman" w:cs="Times New Roman"/>
+          <w:color w:val="222222"/>
+          <w:sz w:val="28"/>
+          <w:szCs w:val="28"/>
+          <w:lang w:eastAsia="en-IN"/>
+        </w:rPr>
+        <w:t>Note: to make it easier to see which pin is which, you can use </w:t>
+      </w:r>
+      <w:proofErr w:type="gramStart"/>
+      <w:r>
+        <w:rPr>
+          <w:rFonts w:ascii="Times New Roman" w:eastAsia="Times New Roman" w:hAnsi="Times New Roman" w:cs="Times New Roman"/>
+          <w:color w:val="FFFFFF"/>
+          <w:sz w:val="28"/>
+          <w:szCs w:val="28"/>
+          <w:shd w:val="clear" w:color="auto" w:fill="2D2D2D"/>
+          <w:lang w:eastAsia="en-IN"/>
+        </w:rPr>
+        <w:t>Robot(</w:t>
+      </w:r>
+      <w:proofErr w:type="gramEnd"/>
+      <w:r>
+        <w:rPr>
+          <w:rFonts w:ascii="Times New Roman" w:eastAsia="Times New Roman" w:hAnsi="Times New Roman" w:cs="Times New Roman"/>
+          <w:color w:val="FFFFFF"/>
+          <w:sz w:val="28"/>
+          <w:szCs w:val="28"/>
+          <w:shd w:val="clear" w:color="auto" w:fill="2D2D2D"/>
+          <w:lang w:eastAsia="en-IN"/>
+        </w:rPr>
+        <w:t>left=(4, 14), right=(17, 27))</w:t>
+      </w:r>
+      <w:r>
+        <w:rPr>
+          <w:rFonts w:ascii="Times New Roman" w:eastAsia="Times New Roman" w:hAnsi="Times New Roman" w:cs="Times New Roman"/>
+          <w:color w:val="222222"/>
+          <w:sz w:val="28"/>
+          <w:szCs w:val="28"/>
+          <w:lang w:eastAsia="en-IN"/>
+        </w:rPr>
+        <w:t> for future reference.</w:t>
+      </w:r>
+      <w:bookmarkStart w:id="0" w:name="_GoBack"/>
+      <w:bookmarkEnd w:id="0"/>
+    </w:p>
+    <w:p>
+      <w:pPr>
+        <w:numPr>
+          <w:ilvl w:val="0"/>
+          <w:numId w:val="9"/>
+        </w:numPr>
+        <w:shd w:val="clear" w:color="auto" w:fill="FFFFFF"/>
+        <w:spacing w:after="240" w:line="240" w:lineRule="auto"/>
+        <w:ind w:left="300"/>
+        <w:rPr>
+          <w:rFonts w:ascii="Times New Roman" w:eastAsia="Times New Roman" w:hAnsi="Times New Roman" w:cs="Times New Roman"/>
+          <w:color w:val="222222"/>
+          <w:sz w:val="28"/>
+          <w:szCs w:val="28"/>
+          <w:lang w:eastAsia="en-IN"/>
+        </w:rPr>
+      </w:pPr>
+      <w:r>
+        <w:rPr>
+          <w:rFonts w:ascii="Times New Roman" w:eastAsia="Times New Roman" w:hAnsi="Times New Roman" w:cs="Times New Roman"/>
+          <w:color w:val="222222"/>
+          <w:sz w:val="28"/>
+          <w:szCs w:val="28"/>
+          <w:lang w:eastAsia="en-IN"/>
+        </w:rPr>
+        <w:t>Now drive one of the motors forward using the following code:</w:t>
+      </w:r>
+    </w:p>
+    <w:p>
+      <w:pPr>
+        <w:shd w:val="clear" w:color="auto" w:fill="2D2D2D"/>
+        <w:tabs>
+          <w:tab w:val="left" w:pos="916"/>
+          <w:tab w:val="left" w:pos="1832"/>
+          <w:tab w:val="left" w:pos="2748"/>
+          <w:tab w:val="left" w:pos="3664"/>
+          <w:tab w:val="left" w:pos="4580"/>
+          <w:tab w:val="left" w:pos="5496"/>
+          <w:tab w:val="left" w:pos="6412"/>
+          <w:tab w:val="left" w:pos="7328"/>
+          <w:tab w:val="left" w:pos="8244"/>
+          <w:tab w:val="left" w:pos="9160"/>
+          <w:tab w:val="left" w:pos="10076"/>
+          <w:tab w:val="left" w:pos="10992"/>
+          <w:tab w:val="left" w:pos="11908"/>
+          <w:tab w:val="left" w:pos="12824"/>
+          <w:tab w:val="left" w:pos="13740"/>
+          <w:tab w:val="left" w:pos="14656"/>
+        </w:tabs>
+        <w:spacing w:after="0" w:line="240" w:lineRule="auto"/>
+        <w:ind w:left="-60"/>
+        <w:rPr>
+          <w:rFonts w:ascii="Times New Roman" w:eastAsia="Times New Roman" w:hAnsi="Times New Roman" w:cs="Times New Roman"/>
+          <w:color w:val="CCCCCC"/>
+          <w:sz w:val="28"/>
+          <w:szCs w:val="28"/>
+          <w:lang w:eastAsia="en-IN"/>
+        </w:rPr>
+      </w:pPr>
+      <w:r>
+        <w:rPr>
+          <w:rFonts w:ascii="Times New Roman" w:eastAsia="Times New Roman" w:hAnsi="Times New Roman" w:cs="Times New Roman"/>
+          <w:color w:val="CCCCCC"/>
+          <w:sz w:val="28"/>
+          <w:szCs w:val="28"/>
+          <w:lang w:eastAsia="en-IN"/>
+        </w:rPr>
+        <w:tab/>
+      </w:r>
+      <w:proofErr w:type="spellStart"/>
+      <w:proofErr w:type="gramStart"/>
+      <w:r>
+        <w:rPr>
+          <w:rFonts w:ascii="Times New Roman" w:eastAsia="Times New Roman" w:hAnsi="Times New Roman" w:cs="Times New Roman"/>
+          <w:color w:val="CCCCCC"/>
+          <w:sz w:val="28"/>
+          <w:szCs w:val="28"/>
+          <w:lang w:eastAsia="en-IN"/>
+        </w:rPr>
+        <w:t>robot.forward</w:t>
+      </w:r>
+      <w:proofErr w:type="spellEnd"/>
+      <w:r>
+        <w:rPr>
+          <w:rFonts w:ascii="Times New Roman" w:eastAsia="Times New Roman" w:hAnsi="Times New Roman" w:cs="Times New Roman"/>
+          <w:color w:val="CCCCCC"/>
+          <w:sz w:val="28"/>
+          <w:szCs w:val="28"/>
+          <w:lang w:eastAsia="en-IN"/>
+        </w:rPr>
+        <w:t>()</w:t>
+      </w:r>
+      <w:proofErr w:type="gramEnd"/>
+    </w:p>
+    <w:p>
+      <w:pPr>
+        <w:shd w:val="clear" w:color="auto" w:fill="FFFFFF"/>
+        <w:spacing w:after="240" w:line="240" w:lineRule="auto"/>
+        <w:ind w:left="300"/>
+        <w:rPr>
+          <w:rFonts w:ascii="Times New Roman" w:eastAsia="Times New Roman" w:hAnsi="Times New Roman" w:cs="Times New Roman"/>
+          <w:color w:val="222222"/>
+          <w:sz w:val="28"/>
+          <w:szCs w:val="28"/>
+          <w:lang w:eastAsia="en-IN"/>
+        </w:rPr>
+      </w:pPr>
+      <w:r>
+        <w:rPr>
+          <w:rFonts w:ascii="Times New Roman" w:eastAsia="Times New Roman" w:hAnsi="Times New Roman" w:cs="Times New Roman"/>
+          <w:color w:val="222222"/>
+          <w:sz w:val="28"/>
+          <w:szCs w:val="28"/>
+          <w:lang w:eastAsia="en-IN"/>
+        </w:rPr>
+        <w:t>Both motors should now be driving forwards.</w:t>
+      </w:r>
+    </w:p>
+    <w:p>
+      <w:pPr>
+        <w:numPr>
+          <w:ilvl w:val="0"/>
+          <w:numId w:val="9"/>
+        </w:numPr>
+        <w:shd w:val="clear" w:color="auto" w:fill="FFFFFF"/>
+        <w:spacing w:after="240" w:line="240" w:lineRule="auto"/>
+        <w:ind w:left="300"/>
+        <w:rPr>
+          <w:rFonts w:ascii="Times New Roman" w:eastAsia="Times New Roman" w:hAnsi="Times New Roman" w:cs="Times New Roman"/>
+          <w:color w:val="222222"/>
+          <w:sz w:val="28"/>
+          <w:szCs w:val="28"/>
+          <w:lang w:eastAsia="en-IN"/>
+        </w:rPr>
+      </w:pPr>
+      <w:r>
+        <w:rPr>
+          <w:rFonts w:ascii="Times New Roman" w:eastAsia="Times New Roman" w:hAnsi="Times New Roman" w:cs="Times New Roman"/>
+          <w:color w:val="222222"/>
+          <w:sz w:val="28"/>
+          <w:szCs w:val="28"/>
+          <w:lang w:eastAsia="en-IN"/>
+        </w:rPr>
+        <w:lastRenderedPageBreak/>
+        <w:t>And backwards:</w:t>
+      </w:r>
+    </w:p>
+    <w:p>
+      <w:pPr>
+        <w:shd w:val="clear" w:color="auto" w:fill="2D2D2D"/>
+        <w:tabs>
+          <w:tab w:val="left" w:pos="916"/>
+          <w:tab w:val="left" w:pos="1832"/>
+          <w:tab w:val="left" w:pos="2748"/>
+          <w:tab w:val="left" w:pos="3664"/>
+          <w:tab w:val="left" w:pos="4580"/>
+          <w:tab w:val="left" w:pos="5496"/>
+          <w:tab w:val="left" w:pos="6412"/>
+          <w:tab w:val="left" w:pos="7328"/>
+          <w:tab w:val="left" w:pos="8244"/>
+          <w:tab w:val="left" w:pos="9160"/>
+          <w:tab w:val="left" w:pos="10076"/>
+          <w:tab w:val="left" w:pos="10992"/>
+          <w:tab w:val="left" w:pos="11908"/>
+          <w:tab w:val="left" w:pos="12824"/>
+          <w:tab w:val="left" w:pos="13740"/>
+          <w:tab w:val="left" w:pos="14656"/>
+        </w:tabs>
+        <w:spacing w:after="0" w:line="240" w:lineRule="auto"/>
+        <w:ind w:left="-60"/>
+        <w:rPr>
+          <w:rFonts w:ascii="Times New Roman" w:eastAsia="Times New Roman" w:hAnsi="Times New Roman" w:cs="Times New Roman"/>
+          <w:color w:val="CCCCCC"/>
+          <w:sz w:val="28"/>
+          <w:szCs w:val="28"/>
+          <w:lang w:eastAsia="en-IN"/>
+        </w:rPr>
+      </w:pPr>
+      <w:r>
+        <w:rPr>
+          <w:rFonts w:ascii="Times New Roman" w:eastAsia="Times New Roman" w:hAnsi="Times New Roman" w:cs="Times New Roman"/>
+          <w:color w:val="CCCCCC"/>
+          <w:sz w:val="28"/>
+          <w:szCs w:val="28"/>
+          <w:lang w:eastAsia="en-IN"/>
+        </w:rPr>
+        <w:tab/>
+      </w:r>
+      <w:proofErr w:type="spellStart"/>
+      <w:proofErr w:type="gramStart"/>
+      <w:r>
+        <w:rPr>
+          <w:rFonts w:ascii="Times New Roman" w:eastAsia="Times New Roman" w:hAnsi="Times New Roman" w:cs="Times New Roman"/>
+          <w:color w:val="CCCCCC"/>
+          <w:sz w:val="28"/>
+          <w:szCs w:val="28"/>
+          <w:lang w:eastAsia="en-IN"/>
+        </w:rPr>
+        <w:t>robot.backward</w:t>
+      </w:r>
+      <w:proofErr w:type="spellEnd"/>
+      <w:r>
+        <w:rPr>
+          <w:rFonts w:ascii="Times New Roman" w:eastAsia="Times New Roman" w:hAnsi="Times New Roman" w:cs="Times New Roman"/>
+          <w:color w:val="CCCCCC"/>
+          <w:sz w:val="28"/>
+          <w:szCs w:val="28"/>
+          <w:lang w:eastAsia="en-IN"/>
+        </w:rPr>
+        <w:t>()</w:t>
+      </w:r>
+      <w:proofErr w:type="gramEnd"/>
+    </w:p>
+    <w:p>
+      <w:pPr>
+        <w:shd w:val="clear" w:color="auto" w:fill="FFFFFF"/>
+        <w:spacing w:after="240" w:line="240" w:lineRule="auto"/>
+        <w:ind w:left="300"/>
+        <w:rPr>
+          <w:rFonts w:ascii="Times New Roman" w:eastAsia="Times New Roman" w:hAnsi="Times New Roman" w:cs="Times New Roman"/>
+          <w:color w:val="222222"/>
+          <w:sz w:val="28"/>
+          <w:szCs w:val="28"/>
+          <w:lang w:eastAsia="en-IN"/>
+        </w:rPr>
+      </w:pPr>
+      <w:r>
+        <w:rPr>
+          <w:rFonts w:ascii="Times New Roman" w:eastAsia="Times New Roman" w:hAnsi="Times New Roman" w:cs="Times New Roman"/>
+          <w:color w:val="222222"/>
+          <w:sz w:val="28"/>
+          <w:szCs w:val="28"/>
+          <w:lang w:eastAsia="en-IN"/>
+        </w:rPr>
+        <w:t>Both motors should now be driving backwards.</w:t>
+      </w:r>
+    </w:p>
+    <w:p>
+      <w:pPr>
+        <w:numPr>
+          <w:ilvl w:val="0"/>
+          <w:numId w:val="9"/>
+        </w:numPr>
+        <w:shd w:val="clear" w:color="auto" w:fill="FFFFFF"/>
+        <w:spacing w:after="240" w:line="240" w:lineRule="auto"/>
+        <w:ind w:left="300"/>
+        <w:rPr>
+          <w:rFonts w:ascii="Times New Roman" w:eastAsia="Times New Roman" w:hAnsi="Times New Roman" w:cs="Times New Roman"/>
+          <w:color w:val="222222"/>
+          <w:sz w:val="28"/>
+          <w:szCs w:val="28"/>
+          <w:lang w:eastAsia="en-IN"/>
+        </w:rPr>
+      </w:pPr>
+      <w:r>
+        <w:rPr>
+          <w:rFonts w:ascii="Times New Roman" w:eastAsia="Times New Roman" w:hAnsi="Times New Roman" w:cs="Times New Roman"/>
+          <w:color w:val="222222"/>
+          <w:sz w:val="28"/>
+          <w:szCs w:val="28"/>
+          <w:lang w:eastAsia="en-IN"/>
+        </w:rPr>
+        <w:t>Try reverse a few times:</w:t>
+      </w:r>
+    </w:p>
+    <w:p>
+      <w:pPr>
+        <w:shd w:val="clear" w:color="auto" w:fill="2D2D2D"/>
+        <w:tabs>
+          <w:tab w:val="left" w:pos="916"/>
+          <w:tab w:val="left" w:pos="1832"/>
+          <w:tab w:val="left" w:pos="2748"/>
+          <w:tab w:val="left" w:pos="3664"/>
+          <w:tab w:val="left" w:pos="4580"/>
+          <w:tab w:val="left" w:pos="5496"/>
+          <w:tab w:val="left" w:pos="6412"/>
+          <w:tab w:val="left" w:pos="7328"/>
+          <w:tab w:val="left" w:pos="8244"/>
+          <w:tab w:val="left" w:pos="9160"/>
+          <w:tab w:val="left" w:pos="10076"/>
+          <w:tab w:val="left" w:pos="10992"/>
+          <w:tab w:val="left" w:pos="11908"/>
+          <w:tab w:val="left" w:pos="12824"/>
+          <w:tab w:val="left" w:pos="13740"/>
+          <w:tab w:val="left" w:pos="14656"/>
+        </w:tabs>
+        <w:spacing w:after="0" w:line="240" w:lineRule="auto"/>
+        <w:ind w:left="-60"/>
+        <w:rPr>
+          <w:rFonts w:ascii="Times New Roman" w:eastAsia="Times New Roman" w:hAnsi="Times New Roman" w:cs="Times New Roman"/>
+          <w:color w:val="CCCCCC"/>
+          <w:sz w:val="28"/>
+          <w:szCs w:val="28"/>
+          <w:lang w:eastAsia="en-IN"/>
+        </w:rPr>
+      </w:pPr>
+      <w:r>
+        <w:rPr>
+          <w:rFonts w:ascii="Times New Roman" w:eastAsia="Times New Roman" w:hAnsi="Times New Roman" w:cs="Times New Roman"/>
+          <w:color w:val="CCCCCC"/>
+          <w:sz w:val="28"/>
+          <w:szCs w:val="28"/>
+          <w:lang w:eastAsia="en-IN"/>
+        </w:rPr>
+        <w:tab/>
+      </w:r>
+      <w:proofErr w:type="spellStart"/>
+      <w:proofErr w:type="gramStart"/>
+      <w:r>
+        <w:rPr>
+          <w:rFonts w:ascii="Times New Roman" w:eastAsia="Times New Roman" w:hAnsi="Times New Roman" w:cs="Times New Roman"/>
+          <w:color w:val="CCCCCC"/>
+          <w:sz w:val="28"/>
+          <w:szCs w:val="28"/>
+          <w:lang w:eastAsia="en-IN"/>
+        </w:rPr>
+        <w:t>robot.reverse</w:t>
+      </w:r>
+      <w:proofErr w:type="spellEnd"/>
+      <w:r>
+        <w:rPr>
+          <w:rFonts w:ascii="Times New Roman" w:eastAsia="Times New Roman" w:hAnsi="Times New Roman" w:cs="Times New Roman"/>
+          <w:color w:val="CCCCCC"/>
+          <w:sz w:val="28"/>
+          <w:szCs w:val="28"/>
+          <w:lang w:eastAsia="en-IN"/>
+        </w:rPr>
+        <w:t>()</w:t>
+      </w:r>
+      <w:proofErr w:type="gramEnd"/>
+    </w:p>
+    <w:p>
+      <w:pPr>
+        <w:shd w:val="clear" w:color="auto" w:fill="2D2D2D"/>
+        <w:tabs>
+          <w:tab w:val="left" w:pos="916"/>
+          <w:tab w:val="left" w:pos="1832"/>
+          <w:tab w:val="left" w:pos="2748"/>
+          <w:tab w:val="left" w:pos="3664"/>
+          <w:tab w:val="left" w:pos="4580"/>
+          <w:tab w:val="left" w:pos="5496"/>
+          <w:tab w:val="left" w:pos="6412"/>
+          <w:tab w:val="left" w:pos="7328"/>
+          <w:tab w:val="left" w:pos="8244"/>
+          <w:tab w:val="left" w:pos="9160"/>
+          <w:tab w:val="left" w:pos="10076"/>
+          <w:tab w:val="left" w:pos="10992"/>
+          <w:tab w:val="left" w:pos="11908"/>
+          <w:tab w:val="left" w:pos="12824"/>
+          <w:tab w:val="left" w:pos="13740"/>
+          <w:tab w:val="left" w:pos="14656"/>
+        </w:tabs>
+        <w:spacing w:after="0" w:line="240" w:lineRule="auto"/>
+        <w:ind w:left="-60"/>
+        <w:rPr>
+          <w:rFonts w:ascii="Times New Roman" w:eastAsia="Times New Roman" w:hAnsi="Times New Roman" w:cs="Times New Roman"/>
+          <w:color w:val="CCCCCC"/>
+          <w:sz w:val="28"/>
+          <w:szCs w:val="28"/>
+          <w:lang w:eastAsia="en-IN"/>
+        </w:rPr>
+      </w:pPr>
+      <w:r>
+        <w:rPr>
+          <w:rFonts w:ascii="Times New Roman" w:eastAsia="Times New Roman" w:hAnsi="Times New Roman" w:cs="Times New Roman"/>
+          <w:color w:val="CCCCCC"/>
+          <w:sz w:val="28"/>
+          <w:szCs w:val="28"/>
+          <w:lang w:eastAsia="en-IN"/>
+        </w:rPr>
+        <w:tab/>
+      </w:r>
+      <w:proofErr w:type="spellStart"/>
+      <w:proofErr w:type="gramStart"/>
+      <w:r>
+        <w:rPr>
+          <w:rFonts w:ascii="Times New Roman" w:eastAsia="Times New Roman" w:hAnsi="Times New Roman" w:cs="Times New Roman"/>
+          <w:color w:val="CCCCCC"/>
+          <w:sz w:val="28"/>
+          <w:szCs w:val="28"/>
+          <w:lang w:eastAsia="en-IN"/>
+        </w:rPr>
+        <w:t>robot.reverse</w:t>
+      </w:r>
+      <w:proofErr w:type="spellEnd"/>
+      <w:r>
+        <w:rPr>
+          <w:rFonts w:ascii="Times New Roman" w:eastAsia="Times New Roman" w:hAnsi="Times New Roman" w:cs="Times New Roman"/>
+          <w:color w:val="CCCCCC"/>
+          <w:sz w:val="28"/>
+          <w:szCs w:val="28"/>
+          <w:lang w:eastAsia="en-IN"/>
+        </w:rPr>
+        <w:t>()</w:t>
+      </w:r>
+      <w:proofErr w:type="gramEnd"/>
+    </w:p>
+    <w:p>
+      <w:pPr>
+        <w:shd w:val="clear" w:color="auto" w:fill="2D2D2D"/>
+        <w:tabs>
+          <w:tab w:val="left" w:pos="916"/>
+          <w:tab w:val="left" w:pos="1832"/>
+          <w:tab w:val="left" w:pos="2748"/>
+          <w:tab w:val="left" w:pos="3664"/>
+          <w:tab w:val="left" w:pos="4580"/>
+          <w:tab w:val="left" w:pos="5496"/>
+          <w:tab w:val="left" w:pos="6412"/>
+          <w:tab w:val="left" w:pos="7328"/>
+          <w:tab w:val="left" w:pos="8244"/>
+          <w:tab w:val="left" w:pos="9160"/>
+          <w:tab w:val="left" w:pos="10076"/>
+          <w:tab w:val="left" w:pos="10992"/>
+          <w:tab w:val="left" w:pos="11908"/>
+          <w:tab w:val="left" w:pos="12824"/>
+          <w:tab w:val="left" w:pos="13740"/>
+          <w:tab w:val="left" w:pos="14656"/>
+        </w:tabs>
+        <w:spacing w:after="0" w:line="240" w:lineRule="auto"/>
+        <w:ind w:left="-60"/>
+        <w:rPr>
+          <w:rFonts w:ascii="Times New Roman" w:eastAsia="Times New Roman" w:hAnsi="Times New Roman" w:cs="Times New Roman"/>
+          <w:color w:val="CCCCCC"/>
+          <w:sz w:val="28"/>
+          <w:szCs w:val="28"/>
+          <w:lang w:eastAsia="en-IN"/>
+        </w:rPr>
+      </w:pPr>
+      <w:r>
+        <w:rPr>
+          <w:rFonts w:ascii="Times New Roman" w:eastAsia="Times New Roman" w:hAnsi="Times New Roman" w:cs="Times New Roman"/>
+          <w:color w:val="CCCCCC"/>
+          <w:sz w:val="28"/>
+          <w:szCs w:val="28"/>
+          <w:lang w:eastAsia="en-IN"/>
+        </w:rPr>
+        <w:tab/>
+      </w:r>
+      <w:proofErr w:type="spellStart"/>
+      <w:proofErr w:type="gramStart"/>
+      <w:r>
+        <w:rPr>
+          <w:rFonts w:ascii="Times New Roman" w:eastAsia="Times New Roman" w:hAnsi="Times New Roman" w:cs="Times New Roman"/>
+          <w:color w:val="CCCCCC"/>
+          <w:sz w:val="28"/>
+          <w:szCs w:val="28"/>
+          <w:lang w:eastAsia="en-IN"/>
+        </w:rPr>
+        <w:t>robot.reverse</w:t>
+      </w:r>
+      <w:proofErr w:type="spellEnd"/>
+      <w:r>
+        <w:rPr>
+          <w:rFonts w:ascii="Times New Roman" w:eastAsia="Times New Roman" w:hAnsi="Times New Roman" w:cs="Times New Roman"/>
+          <w:color w:val="CCCCCC"/>
+          <w:sz w:val="28"/>
+          <w:szCs w:val="28"/>
+          <w:lang w:eastAsia="en-IN"/>
+        </w:rPr>
+        <w:t>()</w:t>
+      </w:r>
+      <w:proofErr w:type="gramEnd"/>
+    </w:p>
+    <w:p>
+      <w:pPr>
+        <w:numPr>
+          <w:ilvl w:val="0"/>
+          <w:numId w:val="9"/>
+        </w:numPr>
+        <w:shd w:val="clear" w:color="auto" w:fill="FFFFFF"/>
+        <w:spacing w:after="240" w:line="240" w:lineRule="auto"/>
+        <w:ind w:left="300"/>
+        <w:rPr>
+          <w:rFonts w:ascii="Times New Roman" w:eastAsia="Times New Roman" w:hAnsi="Times New Roman" w:cs="Times New Roman"/>
+          <w:color w:val="222222"/>
+          <w:sz w:val="28"/>
+          <w:szCs w:val="28"/>
+          <w:lang w:eastAsia="en-IN"/>
+        </w:rPr>
+      </w:pPr>
+      <w:r>
+        <w:rPr>
+          <w:rFonts w:ascii="Times New Roman" w:eastAsia="Times New Roman" w:hAnsi="Times New Roman" w:cs="Times New Roman"/>
+          <w:color w:val="222222"/>
+          <w:sz w:val="28"/>
+          <w:szCs w:val="28"/>
+          <w:lang w:eastAsia="en-IN"/>
+        </w:rPr>
+        <w:t>Or try half speed:</w:t>
+      </w:r>
+    </w:p>
+    <w:p>
+      <w:pPr>
+        <w:shd w:val="clear" w:color="auto" w:fill="2D2D2D"/>
+        <w:tabs>
+          <w:tab w:val="left" w:pos="916"/>
+          <w:tab w:val="left" w:pos="1832"/>
+          <w:tab w:val="left" w:pos="2748"/>
+          <w:tab w:val="left" w:pos="3664"/>
+          <w:tab w:val="left" w:pos="4580"/>
+          <w:tab w:val="left" w:pos="5496"/>
+          <w:tab w:val="left" w:pos="6412"/>
+          <w:tab w:val="left" w:pos="7328"/>
+          <w:tab w:val="left" w:pos="8244"/>
+          <w:tab w:val="left" w:pos="9160"/>
+          <w:tab w:val="left" w:pos="10076"/>
+          <w:tab w:val="left" w:pos="10992"/>
+          <w:tab w:val="left" w:pos="11908"/>
+          <w:tab w:val="left" w:pos="12824"/>
+          <w:tab w:val="left" w:pos="13740"/>
+          <w:tab w:val="left" w:pos="14656"/>
+        </w:tabs>
+        <w:spacing w:after="0" w:line="240" w:lineRule="auto"/>
+        <w:ind w:left="-60"/>
+        <w:rPr>
+          <w:rFonts w:ascii="Times New Roman" w:eastAsia="Times New Roman" w:hAnsi="Times New Roman" w:cs="Times New Roman"/>
+          <w:color w:val="CCCCCC"/>
+          <w:sz w:val="28"/>
+          <w:szCs w:val="28"/>
+          <w:lang w:eastAsia="en-IN"/>
+        </w:rPr>
+      </w:pPr>
+      <w:r>
+        <w:rPr>
+          <w:rFonts w:ascii="Times New Roman" w:eastAsia="Times New Roman" w:hAnsi="Times New Roman" w:cs="Times New Roman"/>
+          <w:color w:val="CCCCCC"/>
+          <w:sz w:val="28"/>
+          <w:szCs w:val="28"/>
+          <w:lang w:eastAsia="en-IN"/>
+        </w:rPr>
+        <w:tab/>
+      </w:r>
+      <w:proofErr w:type="spellStart"/>
+      <w:proofErr w:type="gramStart"/>
+      <w:r>
+        <w:rPr>
+          <w:rFonts w:ascii="Times New Roman" w:eastAsia="Times New Roman" w:hAnsi="Times New Roman" w:cs="Times New Roman"/>
+          <w:color w:val="CCCCCC"/>
+          <w:sz w:val="28"/>
+          <w:szCs w:val="28"/>
+          <w:lang w:eastAsia="en-IN"/>
+        </w:rPr>
+        <w:t>robot.forward</w:t>
+      </w:r>
+      <w:proofErr w:type="spellEnd"/>
+      <w:r>
+        <w:rPr>
+          <w:rFonts w:ascii="Times New Roman" w:eastAsia="Times New Roman" w:hAnsi="Times New Roman" w:cs="Times New Roman"/>
+          <w:color w:val="CCCCCC"/>
+          <w:sz w:val="28"/>
+          <w:szCs w:val="28"/>
+          <w:lang w:eastAsia="en-IN"/>
+        </w:rPr>
+        <w:t>(</w:t>
+      </w:r>
+      <w:proofErr w:type="gramEnd"/>
+      <w:r>
+        <w:rPr>
+          <w:rFonts w:ascii="Times New Roman" w:eastAsia="Times New Roman" w:hAnsi="Times New Roman" w:cs="Times New Roman"/>
+          <w:color w:val="F08D49"/>
+          <w:sz w:val="28"/>
+          <w:szCs w:val="28"/>
+          <w:lang w:eastAsia="en-IN"/>
+        </w:rPr>
+        <w:t>0.5</w:t>
+      </w:r>
+      <w:r>
+        <w:rPr>
+          <w:rFonts w:ascii="Times New Roman" w:eastAsia="Times New Roman" w:hAnsi="Times New Roman" w:cs="Times New Roman"/>
+          <w:color w:val="CCCCCC"/>
+          <w:sz w:val="28"/>
+          <w:szCs w:val="28"/>
+          <w:lang w:eastAsia="en-IN"/>
+        </w:rPr>
+        <w:t>)</w:t>
+      </w:r>
+    </w:p>
+    <w:p>
+      <w:pPr>
+        <w:numPr>
+          <w:ilvl w:val="0"/>
+          <w:numId w:val="9"/>
+        </w:numPr>
+        <w:shd w:val="clear" w:color="auto" w:fill="FFFFFF"/>
+        <w:spacing w:after="240" w:line="240" w:lineRule="auto"/>
+        <w:ind w:left="300"/>
+        <w:rPr>
+          <w:rFonts w:ascii="Times New Roman" w:eastAsia="Times New Roman" w:hAnsi="Times New Roman" w:cs="Times New Roman"/>
+          <w:color w:val="222222"/>
+          <w:sz w:val="28"/>
+          <w:szCs w:val="28"/>
+          <w:lang w:eastAsia="en-IN"/>
+        </w:rPr>
+      </w:pPr>
+      <w:r>
+        <w:rPr>
+          <w:rFonts w:ascii="Times New Roman" w:eastAsia="Times New Roman" w:hAnsi="Times New Roman" w:cs="Times New Roman"/>
+          <w:color w:val="222222"/>
+          <w:sz w:val="28"/>
+          <w:szCs w:val="28"/>
+          <w:lang w:eastAsia="en-IN"/>
+        </w:rPr>
+        <w:t>That’s not all! What would happen if the left wheel went forwards and the right wheel went backwards? The robot would turn right. Try it:</w:t>
+      </w:r>
+    </w:p>
+    <w:p>
+      <w:pPr>
+        <w:shd w:val="clear" w:color="auto" w:fill="2D2D2D"/>
+        <w:tabs>
+          <w:tab w:val="left" w:pos="916"/>
+          <w:tab w:val="left" w:pos="1832"/>
+          <w:tab w:val="left" w:pos="2748"/>
+          <w:tab w:val="left" w:pos="3664"/>
+          <w:tab w:val="left" w:pos="4580"/>
+          <w:tab w:val="left" w:pos="5496"/>
+          <w:tab w:val="left" w:pos="6412"/>
+          <w:tab w:val="left" w:pos="7328"/>
+          <w:tab w:val="left" w:pos="8244"/>
+          <w:tab w:val="left" w:pos="9160"/>
+          <w:tab w:val="left" w:pos="10076"/>
+          <w:tab w:val="left" w:pos="10992"/>
+          <w:tab w:val="left" w:pos="11908"/>
+          <w:tab w:val="left" w:pos="12824"/>
+          <w:tab w:val="left" w:pos="13740"/>
+          <w:tab w:val="left" w:pos="14656"/>
+        </w:tabs>
+        <w:spacing w:after="0" w:line="240" w:lineRule="auto"/>
+        <w:ind w:left="-60"/>
+        <w:rPr>
+          <w:rFonts w:ascii="Times New Roman" w:eastAsia="Times New Roman" w:hAnsi="Times New Roman" w:cs="Times New Roman"/>
+          <w:color w:val="CCCCCC"/>
+          <w:sz w:val="28"/>
+          <w:szCs w:val="28"/>
+          <w:lang w:eastAsia="en-IN"/>
+        </w:rPr>
+      </w:pPr>
+      <w:r>
+        <w:rPr>
+          <w:rFonts w:ascii="Times New Roman" w:eastAsia="Times New Roman" w:hAnsi="Times New Roman" w:cs="Times New Roman"/>
+          <w:color w:val="CCCCCC"/>
+          <w:sz w:val="28"/>
+          <w:szCs w:val="28"/>
+          <w:lang w:eastAsia="en-IN"/>
+        </w:rPr>
+        <w:tab/>
+      </w:r>
+      <w:proofErr w:type="spellStart"/>
+      <w:proofErr w:type="gramStart"/>
+      <w:r>
+        <w:rPr>
+          <w:rFonts w:ascii="Times New Roman" w:eastAsia="Times New Roman" w:hAnsi="Times New Roman" w:cs="Times New Roman"/>
+          <w:color w:val="CCCCCC"/>
+          <w:sz w:val="28"/>
+          <w:szCs w:val="28"/>
+          <w:lang w:eastAsia="en-IN"/>
+        </w:rPr>
+        <w:t>robot.right</w:t>
+      </w:r>
+      <w:proofErr w:type="spellEnd"/>
+      <w:r>
+        <w:rPr>
+          <w:rFonts w:ascii="Times New Roman" w:eastAsia="Times New Roman" w:hAnsi="Times New Roman" w:cs="Times New Roman"/>
+          <w:color w:val="CCCCCC"/>
+          <w:sz w:val="28"/>
+          <w:szCs w:val="28"/>
+          <w:lang w:eastAsia="en-IN"/>
+        </w:rPr>
+        <w:t>()</w:t>
+      </w:r>
+      <w:proofErr w:type="gramEnd"/>
+    </w:p>
+    <w:p>
+      <w:pPr>
+        <w:numPr>
+          <w:ilvl w:val="0"/>
+          <w:numId w:val="9"/>
+        </w:numPr>
+        <w:shd w:val="clear" w:color="auto" w:fill="FFFFFF"/>
+        <w:spacing w:after="240" w:line="240" w:lineRule="auto"/>
+        <w:ind w:left="300"/>
+        <w:rPr>
+          <w:rFonts w:ascii="Times New Roman" w:eastAsia="Times New Roman" w:hAnsi="Times New Roman" w:cs="Times New Roman"/>
+          <w:color w:val="222222"/>
+          <w:sz w:val="28"/>
+          <w:szCs w:val="28"/>
+          <w:lang w:eastAsia="en-IN"/>
+        </w:rPr>
+      </w:pPr>
+      <w:r>
+        <w:rPr>
+          <w:rFonts w:ascii="Times New Roman" w:eastAsia="Times New Roman" w:hAnsi="Times New Roman" w:cs="Times New Roman"/>
+          <w:color w:val="222222"/>
+          <w:sz w:val="28"/>
+          <w:szCs w:val="28"/>
+          <w:lang w:eastAsia="en-IN"/>
+        </w:rPr>
+        <w:t>Then try this:</w:t>
+      </w:r>
+    </w:p>
+    <w:p>
+      <w:pPr>
+        <w:shd w:val="clear" w:color="auto" w:fill="2D2D2D"/>
+        <w:tabs>
+          <w:tab w:val="left" w:pos="916"/>
+          <w:tab w:val="left" w:pos="1832"/>
+          <w:tab w:val="left" w:pos="2748"/>
+          <w:tab w:val="left" w:pos="3664"/>
+          <w:tab w:val="left" w:pos="4580"/>
+          <w:tab w:val="left" w:pos="5496"/>
+          <w:tab w:val="left" w:pos="6412"/>
+          <w:tab w:val="left" w:pos="7328"/>
+          <w:tab w:val="left" w:pos="8244"/>
+          <w:tab w:val="left" w:pos="9160"/>
+          <w:tab w:val="left" w:pos="10076"/>
+          <w:tab w:val="left" w:pos="10992"/>
+          <w:tab w:val="left" w:pos="11908"/>
+          <w:tab w:val="left" w:pos="12824"/>
+          <w:tab w:val="left" w:pos="13740"/>
+          <w:tab w:val="left" w:pos="14656"/>
+        </w:tabs>
+        <w:spacing w:after="0" w:line="240" w:lineRule="auto"/>
+        <w:ind w:left="-60"/>
+        <w:rPr>
+          <w:rFonts w:ascii="Times New Roman" w:eastAsia="Times New Roman" w:hAnsi="Times New Roman" w:cs="Times New Roman"/>
+          <w:color w:val="CCCCCC"/>
+          <w:sz w:val="28"/>
+          <w:szCs w:val="28"/>
+          <w:lang w:eastAsia="en-IN"/>
+        </w:rPr>
+      </w:pPr>
+      <w:r>
+        <w:rPr>
+          <w:rFonts w:ascii="Times New Roman" w:eastAsia="Times New Roman" w:hAnsi="Times New Roman" w:cs="Times New Roman"/>
+          <w:color w:val="CCCCCC"/>
+          <w:sz w:val="28"/>
+          <w:szCs w:val="28"/>
+          <w:lang w:eastAsia="en-IN"/>
+        </w:rPr>
+        <w:tab/>
+      </w:r>
+      <w:proofErr w:type="spellStart"/>
+      <w:proofErr w:type="gramStart"/>
+      <w:r>
+        <w:rPr>
+          <w:rFonts w:ascii="Times New Roman" w:eastAsia="Times New Roman" w:hAnsi="Times New Roman" w:cs="Times New Roman"/>
+          <w:color w:val="CCCCCC"/>
+          <w:sz w:val="28"/>
+          <w:szCs w:val="28"/>
+          <w:lang w:eastAsia="en-IN"/>
+        </w:rPr>
+        <w:t>robot.left</w:t>
+      </w:r>
+      <w:proofErr w:type="spellEnd"/>
+      <w:r>
+        <w:rPr>
+          <w:rFonts w:ascii="Times New Roman" w:eastAsia="Times New Roman" w:hAnsi="Times New Roman" w:cs="Times New Roman"/>
+          <w:color w:val="CCCCCC"/>
+          <w:sz w:val="28"/>
+          <w:szCs w:val="28"/>
+          <w:lang w:eastAsia="en-IN"/>
+        </w:rPr>
+        <w:t>()</w:t>
+      </w:r>
+      <w:proofErr w:type="gramEnd"/>
+    </w:p>
+    <w:p>
+      <w:pPr>
+        <w:numPr>
+          <w:ilvl w:val="0"/>
+          <w:numId w:val="9"/>
+        </w:numPr>
+        <w:shd w:val="clear" w:color="auto" w:fill="FFFFFF"/>
+        <w:spacing w:after="240" w:line="240" w:lineRule="auto"/>
+        <w:ind w:left="300"/>
+        <w:rPr>
+          <w:rFonts w:ascii="Times New Roman" w:eastAsia="Times New Roman" w:hAnsi="Times New Roman" w:cs="Times New Roman"/>
+          <w:color w:val="222222"/>
+          <w:sz w:val="28"/>
+          <w:szCs w:val="28"/>
+          <w:lang w:eastAsia="en-IN"/>
+        </w:rPr>
+      </w:pPr>
+      <w:r>
+        <w:rPr>
+          <w:rFonts w:ascii="Times New Roman" w:eastAsia="Times New Roman" w:hAnsi="Times New Roman" w:cs="Times New Roman"/>
+          <w:color w:val="222222"/>
+          <w:sz w:val="28"/>
+          <w:szCs w:val="28"/>
+          <w:lang w:eastAsia="en-IN"/>
+        </w:rPr>
+        <w:t>Now stop the robot:</w:t>
+      </w:r>
+    </w:p>
+    <w:p>
+      <w:pPr>
+        <w:shd w:val="clear" w:color="auto" w:fill="2D2D2D"/>
+        <w:tabs>
+          <w:tab w:val="left" w:pos="916"/>
+          <w:tab w:val="left" w:pos="1832"/>
+          <w:tab w:val="left" w:pos="2748"/>
+          <w:tab w:val="left" w:pos="3664"/>
+          <w:tab w:val="left" w:pos="4580"/>
+          <w:tab w:val="left" w:pos="5496"/>
+          <w:tab w:val="left" w:pos="6412"/>
+          <w:tab w:val="left" w:pos="7328"/>
+          <w:tab w:val="left" w:pos="8244"/>
+          <w:tab w:val="left" w:pos="9160"/>
+          <w:tab w:val="left" w:pos="10076"/>
+          <w:tab w:val="left" w:pos="10992"/>
+          <w:tab w:val="left" w:pos="11908"/>
+          <w:tab w:val="left" w:pos="12824"/>
+          <w:tab w:val="left" w:pos="13740"/>
+          <w:tab w:val="left" w:pos="14656"/>
+        </w:tabs>
+        <w:spacing w:after="0" w:line="240" w:lineRule="auto"/>
+        <w:ind w:left="-60"/>
+        <w:rPr>
+          <w:rFonts w:ascii="Times New Roman" w:eastAsia="Times New Roman" w:hAnsi="Times New Roman" w:cs="Times New Roman"/>
+          <w:color w:val="CCCCCC"/>
+          <w:sz w:val="28"/>
+          <w:szCs w:val="28"/>
+          <w:lang w:eastAsia="en-IN"/>
+        </w:rPr>
+      </w:pPr>
+      <w:r>
+        <w:rPr>
+          <w:rFonts w:ascii="Times New Roman" w:eastAsia="Times New Roman" w:hAnsi="Times New Roman" w:cs="Times New Roman"/>
+          <w:color w:val="CCCCCC"/>
+          <w:sz w:val="28"/>
+          <w:szCs w:val="28"/>
+          <w:lang w:eastAsia="en-IN"/>
+        </w:rPr>
+        <w:tab/>
+      </w:r>
+      <w:proofErr w:type="spellStart"/>
+      <w:proofErr w:type="gramStart"/>
+      <w:r>
+        <w:rPr>
+          <w:rFonts w:ascii="Times New Roman" w:eastAsia="Times New Roman" w:hAnsi="Times New Roman" w:cs="Times New Roman"/>
+          <w:color w:val="CCCCCC"/>
+          <w:sz w:val="28"/>
+          <w:szCs w:val="28"/>
+          <w:lang w:eastAsia="en-IN"/>
+        </w:rPr>
+        <w:t>robot.stop</w:t>
+      </w:r>
+      <w:proofErr w:type="spellEnd"/>
+      <w:r>
+        <w:rPr>
+          <w:rFonts w:ascii="Times New Roman" w:eastAsia="Times New Roman" w:hAnsi="Times New Roman" w:cs="Times New Roman"/>
+          <w:color w:val="CCCCCC"/>
+          <w:sz w:val="28"/>
+          <w:szCs w:val="28"/>
+          <w:lang w:eastAsia="en-IN"/>
+        </w:rPr>
+        <w:t>()</w:t>
+      </w:r>
+      <w:proofErr w:type="gramEnd"/>
+    </w:p>
+    <w:p>
+      <w:pPr>
+        <w:spacing w:line="240" w:lineRule="auto"/>
         <w:rPr>
           <w:rFonts w:ascii="Times New Roman" w:hAnsi="Times New Roman" w:cs="Times New Roman"/>
           <w:sz w:val="28"/>
@@ -1949,6 +3874,155 @@
     </w:lvl>
   </w:abstractNum>
   <w:abstractNum w:abstractNumId="2" w15:restartNumberingAfterBreak="0">
+    <w:nsid w:val="4C6E56EB"/>
+    <w:multiLevelType w:val="multilevel"/>
+    <w:tmpl w:val="74A2C79C"/>
+    <w:lvl w:ilvl="0">
+      <w:start w:val="1"/>
+      <w:numFmt w:val="bullet"/>
+      <w:lvlText w:val="o"/>
+      <w:lvlJc w:val="left"/>
+      <w:pPr>
+        <w:tabs>
+          <w:tab w:val="num" w:pos="720"/>
+        </w:tabs>
+        <w:ind w:left="720" w:hanging="360"/>
+      </w:pPr>
+      <w:rPr>
+        <w:rFonts w:ascii="Courier New" w:hAnsi="Courier New" w:hint="default"/>
+        <w:sz w:val="20"/>
+      </w:rPr>
+    </w:lvl>
+    <w:lvl w:ilvl="1" w:tentative="1">
+      <w:start w:val="1"/>
+      <w:numFmt w:val="bullet"/>
+      <w:lvlText w:val="o"/>
+      <w:lvlJc w:val="left"/>
+      <w:pPr>
+        <w:tabs>
+          <w:tab w:val="num" w:pos="1440"/>
+        </w:tabs>
+        <w:ind w:left="1440" w:hanging="360"/>
+      </w:pPr>
+      <w:rPr>
+        <w:rFonts w:ascii="Courier New" w:hAnsi="Courier New" w:hint="default"/>
+        <w:sz w:val="20"/>
+      </w:rPr>
+    </w:lvl>
+    <w:lvl w:ilvl="2" w:tentative="1">
+      <w:start w:val="1"/>
+      <w:numFmt w:val="bullet"/>
+      <w:lvlText w:val="o"/>
+      <w:lvlJc w:val="left"/>
+      <w:pPr>
+        <w:tabs>
+          <w:tab w:val="num" w:pos="2160"/>
+        </w:tabs>
+        <w:ind w:left="2160" w:hanging="360"/>
+      </w:pPr>
+      <w:rPr>
+        <w:rFonts w:ascii="Courier New" w:hAnsi="Courier New" w:hint="default"/>
+        <w:sz w:val="20"/>
+      </w:rPr>
+    </w:lvl>
+    <w:lvl w:ilvl="3" w:tentative="1">
+      <w:start w:val="1"/>
+      <w:numFmt w:val="bullet"/>
+      <w:lvlText w:val="o"/>
+      <w:lvlJc w:val="left"/>
+      <w:pPr>
+        <w:tabs>
+          <w:tab w:val="num" w:pos="2880"/>
+        </w:tabs>
+        <w:ind w:left="2880" w:hanging="360"/>
+      </w:pPr>
+      <w:rPr>
+        <w:rFonts w:ascii="Courier New" w:hAnsi="Courier New" w:hint="default"/>
+        <w:sz w:val="20"/>
+      </w:rPr>
+    </w:lvl>
+    <w:lvl w:ilvl="4" w:tentative="1">
+      <w:start w:val="1"/>
+      <w:numFmt w:val="bullet"/>
+      <w:lvlText w:val="o"/>
+      <w:lvlJc w:val="left"/>
+      <w:pPr>
+        <w:tabs>
+          <w:tab w:val="num" w:pos="3600"/>
+        </w:tabs>
+        <w:ind w:left="3600" w:hanging="360"/>
+      </w:pPr>
+      <w:rPr>
+        <w:rFonts w:ascii="Courier New" w:hAnsi="Courier New" w:hint="default"/>
+        <w:sz w:val="20"/>
+      </w:rPr>
+    </w:lvl>
+    <w:lvl w:ilvl="5" w:tentative="1">
+      <w:start w:val="1"/>
+      <w:numFmt w:val="bullet"/>
+      <w:lvlText w:val="o"/>
+      <w:lvlJc w:val="left"/>
+      <w:pPr>
+        <w:tabs>
+          <w:tab w:val="num" w:pos="4320"/>
+        </w:tabs>
+        <w:ind w:left="4320" w:hanging="360"/>
+      </w:pPr>
+      <w:rPr>
+        <w:rFonts w:ascii="Courier New" w:hAnsi="Courier New" w:hint="default"/>
+        <w:sz w:val="20"/>
+      </w:rPr>
+    </w:lvl>
+    <w:lvl w:ilvl="6" w:tentative="1">
+      <w:start w:val="1"/>
+      <w:numFmt w:val="bullet"/>
+      <w:lvlText w:val="o"/>
+      <w:lvlJc w:val="left"/>
+      <w:pPr>
+        <w:tabs>
+          <w:tab w:val="num" w:pos="5040"/>
+        </w:tabs>
+        <w:ind w:left="5040" w:hanging="360"/>
+      </w:pPr>
+      <w:rPr>
+        <w:rFonts w:ascii="Courier New" w:hAnsi="Courier New" w:hint="default"/>
+        <w:sz w:val="20"/>
+      </w:rPr>
+    </w:lvl>
+    <w:lvl w:ilvl="7" w:tentative="1">
+      <w:start w:val="1"/>
+      <w:numFmt w:val="bullet"/>
+      <w:lvlText w:val="o"/>
+      <w:lvlJc w:val="left"/>
+      <w:pPr>
+        <w:tabs>
+          <w:tab w:val="num" w:pos="5760"/>
+        </w:tabs>
+        <w:ind w:left="5760" w:hanging="360"/>
+      </w:pPr>
+      <w:rPr>
+        <w:rFonts w:ascii="Courier New" w:hAnsi="Courier New" w:hint="default"/>
+        <w:sz w:val="20"/>
+      </w:rPr>
+    </w:lvl>
+    <w:lvl w:ilvl="8" w:tentative="1">
+      <w:start w:val="1"/>
+      <w:numFmt w:val="bullet"/>
+      <w:lvlText w:val="o"/>
+      <w:lvlJc w:val="left"/>
+      <w:pPr>
+        <w:tabs>
+          <w:tab w:val="num" w:pos="6480"/>
+        </w:tabs>
+        <w:ind w:left="6480" w:hanging="360"/>
+      </w:pPr>
+      <w:rPr>
+        <w:rFonts w:ascii="Courier New" w:hAnsi="Courier New" w:hint="default"/>
+        <w:sz w:val="20"/>
+      </w:rPr>
+    </w:lvl>
+  </w:abstractNum>
+  <w:abstractNum w:abstractNumId="3" w15:restartNumberingAfterBreak="0">
     <w:nsid w:val="51D0515C"/>
     <w:multiLevelType w:val="hybridMultilevel"/>
     <w:tmpl w:val="E3747F0A"/>
@@ -2034,7 +4108,7 @@
       </w:pPr>
     </w:lvl>
   </w:abstractNum>
-  <w:abstractNum w:abstractNumId="3" w15:restartNumberingAfterBreak="0">
+  <w:abstractNum w:abstractNumId="4" w15:restartNumberingAfterBreak="0">
     <w:nsid w:val="57BD32D9"/>
     <w:multiLevelType w:val="hybridMultilevel"/>
     <w:tmpl w:val="C89CC410"/>
@@ -2120,7 +4194,7 @@
       </w:pPr>
     </w:lvl>
   </w:abstractNum>
-  <w:abstractNum w:abstractNumId="4" w15:restartNumberingAfterBreak="0">
+  <w:abstractNum w:abstractNumId="5" w15:restartNumberingAfterBreak="0">
     <w:nsid w:val="68DA4491"/>
     <w:multiLevelType w:val="hybridMultilevel"/>
     <w:tmpl w:val="5D4CAEBC"/>
@@ -2212,7 +4286,7 @@
       </w:pPr>
     </w:lvl>
   </w:abstractNum>
-  <w:abstractNum w:abstractNumId="5" w15:restartNumberingAfterBreak="0">
+  <w:abstractNum w:abstractNumId="6" w15:restartNumberingAfterBreak="0">
     <w:nsid w:val="6A993B1F"/>
     <w:multiLevelType w:val="hybridMultilevel"/>
     <w:tmpl w:val="C13CC32C"/>
@@ -2298,7 +4372,7 @@
       </w:pPr>
     </w:lvl>
   </w:abstractNum>
-  <w:abstractNum w:abstractNumId="6" w15:restartNumberingAfterBreak="0">
+  <w:abstractNum w:abstractNumId="7" w15:restartNumberingAfterBreak="0">
     <w:nsid w:val="6F5430AD"/>
     <w:multiLevelType w:val="hybridMultilevel"/>
     <w:tmpl w:val="42F06E8E"/>
@@ -2384,7 +4458,7 @@
       </w:pPr>
     </w:lvl>
   </w:abstractNum>
-  <w:abstractNum w:abstractNumId="7" w15:restartNumberingAfterBreak="0">
+  <w:abstractNum w:abstractNumId="8" w15:restartNumberingAfterBreak="0">
     <w:nsid w:val="7CE359EC"/>
     <w:multiLevelType w:val="hybridMultilevel"/>
     <w:tmpl w:val="17404598"/>
@@ -2474,25 +4548,28 @@
     <w:abstractNumId w:val="1"/>
   </w:num>
   <w:num w:numId="2">
+    <w:abstractNumId w:val="5"/>
+  </w:num>
+  <w:num w:numId="3">
+    <w:abstractNumId w:val="3"/>
+  </w:num>
+  <w:num w:numId="4">
     <w:abstractNumId w:val="4"/>
   </w:num>
-  <w:num w:numId="3">
-    <w:abstractNumId w:val="2"/>
-  </w:num>
-  <w:num w:numId="4">
-    <w:abstractNumId w:val="3"/>
-  </w:num>
   <w:num w:numId="5">
-    <w:abstractNumId w:val="6"/>
+    <w:abstractNumId w:val="7"/>
   </w:num>
   <w:num w:numId="6">
-    <w:abstractNumId w:val="5"/>
+    <w:abstractNumId w:val="6"/>
   </w:num>
   <w:num w:numId="7">
     <w:abstractNumId w:val="0"/>
   </w:num>
   <w:num w:numId="8">
-    <w:abstractNumId w:val="7"/>
+    <w:abstractNumId w:val="8"/>
+  </w:num>
+  <w:num w:numId="9">
+    <w:abstractNumId w:val="2"/>
   </w:num>
 </w:numbering>
 </file>
@@ -2891,6 +4968,46 @@
     <w:name w:val="Normal"/>
     <w:qFormat/>
   </w:style>
+  <w:style w:type="paragraph" w:styleId="Heading2">
+    <w:name w:val="heading 2"/>
+    <w:basedOn w:val="Normal"/>
+    <w:link w:val="Heading2Char"/>
+    <w:uiPriority w:val="9"/>
+    <w:qFormat/>
+    <w:rsid w:val="003B446A"/>
+    <w:pPr>
+      <w:spacing w:before="100" w:beforeAutospacing="1" w:after="100" w:afterAutospacing="1" w:line="240" w:lineRule="auto"/>
+      <w:outlineLvl w:val="1"/>
+    </w:pPr>
+    <w:rPr>
+      <w:rFonts w:ascii="Times New Roman" w:eastAsia="Times New Roman" w:hAnsi="Times New Roman" w:cs="Times New Roman"/>
+      <w:b/>
+      <w:bCs/>
+      <w:sz w:val="36"/>
+      <w:szCs w:val="36"/>
+      <w:lang w:eastAsia="en-IN"/>
+    </w:rPr>
+  </w:style>
+  <w:style w:type="paragraph" w:styleId="Heading3">
+    <w:name w:val="heading 3"/>
+    <w:basedOn w:val="Normal"/>
+    <w:link w:val="Heading3Char"/>
+    <w:uiPriority w:val="9"/>
+    <w:qFormat/>
+    <w:rsid w:val="003B446A"/>
+    <w:pPr>
+      <w:spacing w:before="100" w:beforeAutospacing="1" w:after="100" w:afterAutospacing="1" w:line="240" w:lineRule="auto"/>
+      <w:outlineLvl w:val="2"/>
+    </w:pPr>
+    <w:rPr>
+      <w:rFonts w:ascii="Times New Roman" w:eastAsia="Times New Roman" w:hAnsi="Times New Roman" w:cs="Times New Roman"/>
+      <w:b/>
+      <w:bCs/>
+      <w:sz w:val="27"/>
+      <w:szCs w:val="27"/>
+      <w:lang w:eastAsia="en-IN"/>
+    </w:rPr>
+  </w:style>
   <w:style w:type="character" w:default="1" w:styleId="DefaultParagraphFont">
     <w:name w:val="Default Paragraph Font"/>
     <w:uiPriority w:val="1"/>
@@ -2961,6 +5078,64 @@
     <w:name w:val="mjx_assistive_mathml"/>
     <w:basedOn w:val="DefaultParagraphFont"/>
     <w:rsid w:val="00BE6667"/>
+  </w:style>
+  <w:style w:type="character" w:customStyle="1" w:styleId="Heading2Char">
+    <w:name w:val="Heading 2 Char"/>
+    <w:basedOn w:val="DefaultParagraphFont"/>
+    <w:link w:val="Heading2"/>
+    <w:uiPriority w:val="9"/>
+    <w:rsid w:val="003B446A"/>
+    <w:rPr>
+      <w:rFonts w:ascii="Times New Roman" w:eastAsia="Times New Roman" w:hAnsi="Times New Roman" w:cs="Times New Roman"/>
+      <w:b/>
+      <w:bCs/>
+      <w:sz w:val="36"/>
+      <w:szCs w:val="36"/>
+      <w:lang w:eastAsia="en-IN"/>
+    </w:rPr>
+  </w:style>
+  <w:style w:type="character" w:customStyle="1" w:styleId="Heading3Char">
+    <w:name w:val="Heading 3 Char"/>
+    <w:basedOn w:val="DefaultParagraphFont"/>
+    <w:link w:val="Heading3"/>
+    <w:uiPriority w:val="9"/>
+    <w:rsid w:val="003B446A"/>
+    <w:rPr>
+      <w:rFonts w:ascii="Times New Roman" w:eastAsia="Times New Roman" w:hAnsi="Times New Roman" w:cs="Times New Roman"/>
+      <w:b/>
+      <w:bCs/>
+      <w:sz w:val="27"/>
+      <w:szCs w:val="27"/>
+      <w:lang w:eastAsia="en-IN"/>
+    </w:rPr>
+  </w:style>
+  <w:style w:type="paragraph" w:styleId="NormalWeb">
+    <w:name w:val="Normal (Web)"/>
+    <w:basedOn w:val="Normal"/>
+    <w:uiPriority w:val="99"/>
+    <w:semiHidden/>
+    <w:unhideWhenUsed/>
+    <w:rsid w:val="003B446A"/>
+    <w:pPr>
+      <w:spacing w:before="100" w:beforeAutospacing="1" w:after="100" w:afterAutospacing="1" w:line="240" w:lineRule="auto"/>
+    </w:pPr>
+    <w:rPr>
+      <w:rFonts w:ascii="Times New Roman" w:eastAsia="Times New Roman" w:hAnsi="Times New Roman" w:cs="Times New Roman"/>
+      <w:sz w:val="24"/>
+      <w:szCs w:val="24"/>
+      <w:lang w:eastAsia="en-IN"/>
+    </w:rPr>
+  </w:style>
+  <w:style w:type="character" w:styleId="Emphasis">
+    <w:name w:val="Emphasis"/>
+    <w:basedOn w:val="DefaultParagraphFont"/>
+    <w:uiPriority w:val="20"/>
+    <w:qFormat/>
+    <w:rsid w:val="003B446A"/>
+    <w:rPr>
+      <w:i/>
+      <w:iCs/>
+    </w:rPr>
   </w:style>
 </w:styles>
 </file>

</xml_diff>